<commit_message>
Updated Iteration 1 report file
</commit_message>
<xml_diff>
--- a/Documentation/Iteration 1 Report.docx
+++ b/Documentation/Iteration 1 Report.docx
@@ -1022,6 +1022,9 @@
       </w:r>
     </w:p>
     <w:p>
+      <w:pPr>
+        <w:ind w:firstLine="360"/>
+      </w:pPr>
       <w:r>
         <w:t xml:space="preserve"> In the first iteration of the SPA implementation</w:t>
       </w:r>
@@ -1044,12 +1047,135 @@
         <w:t xml:space="preserve">Achievements &amp; Problems </w:t>
       </w:r>
     </w:p>
+    <w:p/>
     <w:p>
+      <w:pPr>
+        <w:pStyle w:val="Heading1"/>
+        <w:numPr>
+          <w:ilvl w:val="0"/>
+          <w:numId w:val="14"/>
+        </w:numPr>
+      </w:pPr>
+      <w:r>
+        <w:t>Project Plans</w:t>
+      </w:r>
+    </w:p>
+    <w:p>
+      <w:pPr>
+        <w:pStyle w:val="Heading2"/>
+      </w:pPr>
+      <w:r>
+        <w:t>Plan for Whole Project</w:t>
+      </w:r>
+    </w:p>
+    <w:p>
+      <w:pPr>
+        <w:pStyle w:val="Heading2"/>
+      </w:pPr>
+      <w:r>
+        <w:t>Plan for Iteration 1</w:t>
+      </w:r>
+    </w:p>
+    <w:p/>
+    <w:p>
+      <w:pPr>
+        <w:pStyle w:val="Heading1"/>
+        <w:numPr>
+          <w:ilvl w:val="0"/>
+          <w:numId w:val="14"/>
+        </w:numPr>
+      </w:pPr>
+      <w:r>
+        <w:t>UML Diagrams</w:t>
+      </w:r>
+    </w:p>
+    <w:p/>
+    <w:p/>
+    <w:p>
+      <w:pPr>
+        <w:pStyle w:val="Heading1"/>
+        <w:numPr>
+          <w:ilvl w:val="0"/>
+          <w:numId w:val="14"/>
+        </w:numPr>
+      </w:pPr>
+      <w:r>
+        <w:t xml:space="preserve">Design Decisions </w:t>
+      </w:r>
+    </w:p>
+    <w:p/>
+    <w:p>
+      <w:pPr>
+        <w:pStyle w:val="Heading1"/>
+        <w:numPr>
+          <w:ilvl w:val="0"/>
+          <w:numId w:val="14"/>
+        </w:numPr>
+      </w:pPr>
+      <w:r>
+        <w:t>Coding Standards &amp; Experiences</w:t>
+      </w:r>
+    </w:p>
+    <w:p/>
+    <w:p>
+      <w:pPr>
+        <w:pStyle w:val="Heading1"/>
+        <w:numPr>
+          <w:ilvl w:val="0"/>
+          <w:numId w:val="14"/>
+        </w:numPr>
+      </w:pPr>
+      <w:r>
+        <w:lastRenderedPageBreak/>
+        <w:t xml:space="preserve">Query Processing </w:t>
+      </w:r>
+    </w:p>
+    <w:p>
+      <w:pPr>
+        <w:pStyle w:val="Heading2"/>
+      </w:pPr>
+      <w:r>
+        <w:t>Query Validation</w:t>
+      </w:r>
+    </w:p>
+    <w:p>
+      <w:pPr>
+        <w:pStyle w:val="Heading2"/>
+      </w:pPr>
+      <w:r>
+        <w:t xml:space="preserve">Query Evaluation </w:t>
+      </w:r>
+    </w:p>
+    <w:p>
+      <w:pPr>
+        <w:pStyle w:val="Heading1"/>
+        <w:numPr>
+          <w:ilvl w:val="0"/>
+          <w:numId w:val="14"/>
+        </w:numPr>
+      </w:pPr>
+      <w:r>
+        <w:t>Testing</w:t>
+      </w:r>
+      <w:r>
+        <w:tab/>
+      </w:r>
+    </w:p>
+    <w:p/>
+    <w:p>
+      <w:pPr>
+        <w:pStyle w:val="Heading1"/>
+        <w:numPr>
+          <w:ilvl w:val="0"/>
+          <w:numId w:val="14"/>
+        </w:numPr>
+      </w:pPr>
+      <w:r>
+        <w:t>Discussion</w:t>
+      </w:r>
       <w:bookmarkStart w:id="0" w:name="_GoBack"/>
       <w:bookmarkEnd w:id="0"/>
     </w:p>
-    <w:p/>
-    <w:p/>
     <w:sectPr>
       <w:pgSz w:w="12240" w:h="15840"/>
       <w:pgMar w:top="1440" w:right="1440" w:bottom="1440" w:left="1440" w:header="720" w:footer="720" w:gutter="0"/>
@@ -1241,6 +1367,178 @@
     <w:nsid w:val="49337A94"/>
     <w:multiLevelType w:val="hybridMultilevel"/>
     <w:tmpl w:val="83E68CFE"/>
+    <w:lvl w:ilvl="0" w:tplc="0409000F">
+      <w:start w:val="1"/>
+      <w:numFmt w:val="decimal"/>
+      <w:lvlText w:val="%1."/>
+      <w:lvlJc w:val="left"/>
+      <w:pPr>
+        <w:ind w:left="720" w:hanging="360"/>
+      </w:pPr>
+    </w:lvl>
+    <w:lvl w:ilvl="1" w:tplc="04090019" w:tentative="1">
+      <w:start w:val="1"/>
+      <w:numFmt w:val="lowerLetter"/>
+      <w:lvlText w:val="%2."/>
+      <w:lvlJc w:val="left"/>
+      <w:pPr>
+        <w:ind w:left="1440" w:hanging="360"/>
+      </w:pPr>
+    </w:lvl>
+    <w:lvl w:ilvl="2" w:tplc="0409001B" w:tentative="1">
+      <w:start w:val="1"/>
+      <w:numFmt w:val="lowerRoman"/>
+      <w:lvlText w:val="%3."/>
+      <w:lvlJc w:val="right"/>
+      <w:pPr>
+        <w:ind w:left="2160" w:hanging="180"/>
+      </w:pPr>
+    </w:lvl>
+    <w:lvl w:ilvl="3" w:tplc="0409000F" w:tentative="1">
+      <w:start w:val="1"/>
+      <w:numFmt w:val="decimal"/>
+      <w:lvlText w:val="%4."/>
+      <w:lvlJc w:val="left"/>
+      <w:pPr>
+        <w:ind w:left="2880" w:hanging="360"/>
+      </w:pPr>
+    </w:lvl>
+    <w:lvl w:ilvl="4" w:tplc="04090019" w:tentative="1">
+      <w:start w:val="1"/>
+      <w:numFmt w:val="lowerLetter"/>
+      <w:lvlText w:val="%5."/>
+      <w:lvlJc w:val="left"/>
+      <w:pPr>
+        <w:ind w:left="3600" w:hanging="360"/>
+      </w:pPr>
+    </w:lvl>
+    <w:lvl w:ilvl="5" w:tplc="0409001B" w:tentative="1">
+      <w:start w:val="1"/>
+      <w:numFmt w:val="lowerRoman"/>
+      <w:lvlText w:val="%6."/>
+      <w:lvlJc w:val="right"/>
+      <w:pPr>
+        <w:ind w:left="4320" w:hanging="180"/>
+      </w:pPr>
+    </w:lvl>
+    <w:lvl w:ilvl="6" w:tplc="0409000F" w:tentative="1">
+      <w:start w:val="1"/>
+      <w:numFmt w:val="decimal"/>
+      <w:lvlText w:val="%7."/>
+      <w:lvlJc w:val="left"/>
+      <w:pPr>
+        <w:ind w:left="5040" w:hanging="360"/>
+      </w:pPr>
+    </w:lvl>
+    <w:lvl w:ilvl="7" w:tplc="04090019" w:tentative="1">
+      <w:start w:val="1"/>
+      <w:numFmt w:val="lowerLetter"/>
+      <w:lvlText w:val="%8."/>
+      <w:lvlJc w:val="left"/>
+      <w:pPr>
+        <w:ind w:left="5760" w:hanging="360"/>
+      </w:pPr>
+    </w:lvl>
+    <w:lvl w:ilvl="8" w:tplc="0409001B" w:tentative="1">
+      <w:start w:val="1"/>
+      <w:numFmt w:val="lowerRoman"/>
+      <w:lvlText w:val="%9."/>
+      <w:lvlJc w:val="right"/>
+      <w:pPr>
+        <w:ind w:left="6480" w:hanging="180"/>
+      </w:pPr>
+    </w:lvl>
+  </w:abstractNum>
+  <w:abstractNum w:abstractNumId="3">
+    <w:nsid w:val="4A224434"/>
+    <w:multiLevelType w:val="hybridMultilevel"/>
+    <w:tmpl w:val="8752F160"/>
+    <w:lvl w:ilvl="0" w:tplc="0409000F">
+      <w:start w:val="1"/>
+      <w:numFmt w:val="decimal"/>
+      <w:lvlText w:val="%1."/>
+      <w:lvlJc w:val="left"/>
+      <w:pPr>
+        <w:ind w:left="720" w:hanging="360"/>
+      </w:pPr>
+    </w:lvl>
+    <w:lvl w:ilvl="1" w:tplc="04090019" w:tentative="1">
+      <w:start w:val="1"/>
+      <w:numFmt w:val="lowerLetter"/>
+      <w:lvlText w:val="%2."/>
+      <w:lvlJc w:val="left"/>
+      <w:pPr>
+        <w:ind w:left="1440" w:hanging="360"/>
+      </w:pPr>
+    </w:lvl>
+    <w:lvl w:ilvl="2" w:tplc="0409001B" w:tentative="1">
+      <w:start w:val="1"/>
+      <w:numFmt w:val="lowerRoman"/>
+      <w:lvlText w:val="%3."/>
+      <w:lvlJc w:val="right"/>
+      <w:pPr>
+        <w:ind w:left="2160" w:hanging="180"/>
+      </w:pPr>
+    </w:lvl>
+    <w:lvl w:ilvl="3" w:tplc="0409000F" w:tentative="1">
+      <w:start w:val="1"/>
+      <w:numFmt w:val="decimal"/>
+      <w:lvlText w:val="%4."/>
+      <w:lvlJc w:val="left"/>
+      <w:pPr>
+        <w:ind w:left="2880" w:hanging="360"/>
+      </w:pPr>
+    </w:lvl>
+    <w:lvl w:ilvl="4" w:tplc="04090019" w:tentative="1">
+      <w:start w:val="1"/>
+      <w:numFmt w:val="lowerLetter"/>
+      <w:lvlText w:val="%5."/>
+      <w:lvlJc w:val="left"/>
+      <w:pPr>
+        <w:ind w:left="3600" w:hanging="360"/>
+      </w:pPr>
+    </w:lvl>
+    <w:lvl w:ilvl="5" w:tplc="0409001B" w:tentative="1">
+      <w:start w:val="1"/>
+      <w:numFmt w:val="lowerRoman"/>
+      <w:lvlText w:val="%6."/>
+      <w:lvlJc w:val="right"/>
+      <w:pPr>
+        <w:ind w:left="4320" w:hanging="180"/>
+      </w:pPr>
+    </w:lvl>
+    <w:lvl w:ilvl="6" w:tplc="0409000F" w:tentative="1">
+      <w:start w:val="1"/>
+      <w:numFmt w:val="decimal"/>
+      <w:lvlText w:val="%7."/>
+      <w:lvlJc w:val="left"/>
+      <w:pPr>
+        <w:ind w:left="5040" w:hanging="360"/>
+      </w:pPr>
+    </w:lvl>
+    <w:lvl w:ilvl="7" w:tplc="04090019" w:tentative="1">
+      <w:start w:val="1"/>
+      <w:numFmt w:val="lowerLetter"/>
+      <w:lvlText w:val="%8."/>
+      <w:lvlJc w:val="left"/>
+      <w:pPr>
+        <w:ind w:left="5760" w:hanging="360"/>
+      </w:pPr>
+    </w:lvl>
+    <w:lvl w:ilvl="8" w:tplc="0409001B" w:tentative="1">
+      <w:start w:val="1"/>
+      <w:numFmt w:val="lowerRoman"/>
+      <w:lvlText w:val="%9."/>
+      <w:lvlJc w:val="right"/>
+      <w:pPr>
+        <w:ind w:left="6480" w:hanging="180"/>
+      </w:pPr>
+    </w:lvl>
+  </w:abstractNum>
+  <w:abstractNum w:abstractNumId="4">
+    <w:nsid w:val="625642D5"/>
+    <w:multiLevelType w:val="hybridMultilevel"/>
+    <w:tmpl w:val="3D0418D2"/>
     <w:lvl w:ilvl="0" w:tplc="0409000F">
       <w:start w:val="1"/>
       <w:numFmt w:val="decimal"/>
@@ -1391,6 +1689,12 @@
   </w:num>
   <w:num w:numId="14">
     <w:abstractNumId w:val="1"/>
+  </w:num>
+  <w:num w:numId="15">
+    <w:abstractNumId w:val="4"/>
+  </w:num>
+  <w:num w:numId="16">
+    <w:abstractNumId w:val="3"/>
   </w:num>
 </w:numbering>
 </file>
@@ -1841,7 +2145,6 @@
         <w:tab w:val="left" w:pos="1080"/>
       </w:tabs>
       <w:spacing w:before="120" w:after="0" w:line="240" w:lineRule="auto"/>
-      <w:ind w:left="810" w:hanging="810"/>
       <w:outlineLvl w:val="1"/>
     </w:pPr>
     <w:rPr>
@@ -1857,10 +2160,9 @@
     <w:next w:val="Normal"/>
     <w:link w:val="Heading3Char"/>
     <w:uiPriority w:val="9"/>
-    <w:semiHidden/>
     <w:unhideWhenUsed/>
     <w:qFormat/>
-    <w:rsid w:val="00FF76E1"/>
+    <w:rsid w:val="0020763D"/>
     <w:pPr>
       <w:keepNext/>
       <w:keepLines/>
@@ -1868,9 +2170,9 @@
       <w:outlineLvl w:val="2"/>
     </w:pPr>
     <w:rPr>
-      <w:rFonts w:asciiTheme="majorHAnsi" w:eastAsiaTheme="majorEastAsia" w:hAnsiTheme="majorHAnsi" w:cstheme="majorBidi"/>
+      <w:rFonts w:eastAsiaTheme="majorEastAsia" w:cstheme="majorBidi"/>
       <w:color w:val="F49B00" w:themeColor="accent2" w:themeShade="BF"/>
-      <w:sz w:val="32"/>
+      <w:sz w:val="28"/>
       <w:szCs w:val="32"/>
     </w:rPr>
   </w:style>
@@ -2145,12 +2447,11 @@
     <w:basedOn w:val="DefaultParagraphFont"/>
     <w:link w:val="Heading3"/>
     <w:uiPriority w:val="9"/>
-    <w:semiHidden/>
-    <w:rsid w:val="00FF76E1"/>
-    <w:rPr>
-      <w:rFonts w:asciiTheme="majorHAnsi" w:eastAsiaTheme="majorEastAsia" w:hAnsiTheme="majorHAnsi" w:cstheme="majorBidi"/>
+    <w:rsid w:val="0020763D"/>
+    <w:rPr>
+      <w:rFonts w:ascii="Calibri" w:eastAsiaTheme="majorEastAsia" w:hAnsi="Calibri" w:cstheme="majorBidi"/>
       <w:color w:val="F49B00" w:themeColor="accent2" w:themeShade="BF"/>
-      <w:sz w:val="32"/>
+      <w:sz w:val="28"/>
       <w:szCs w:val="32"/>
     </w:rPr>
   </w:style>

</xml_diff>

<commit_message>
Iter 1 report commit again
</commit_message>
<xml_diff>
--- a/Documentation/Iteration 1 Report.docx
+++ b/Documentation/Iteration 1 Report.docx
@@ -544,13 +544,8 @@
                                 <w:r>
                                   <w:tab/>
                                 </w:r>
-                                <w:proofErr w:type="spellStart"/>
-                                <w:r>
-                                  <w:t>Saloni</w:t>
-                                </w:r>
-                                <w:proofErr w:type="spellEnd"/>
-                                <w:r>
-                                  <w:t xml:space="preserve"> Kaur</w:t>
+                                <w:r>
+                                  <w:t>Saloni Kaur</w:t>
                                 </w:r>
                                 <w:r>
                                   <w:tab/>
@@ -574,15 +569,7 @@
                               <w:p>
                                 <w:r>
                                   <w:tab/>
-                                  <w:t xml:space="preserve">M I </w:t>
-                                </w:r>
-                                <w:proofErr w:type="spellStart"/>
-                                <w:r>
-                                  <w:t>Azima</w:t>
-                                </w:r>
-                                <w:proofErr w:type="spellEnd"/>
-                                <w:r>
-                                  <w:t xml:space="preserve"> </w:t>
+                                  <w:t xml:space="preserve">M I Azima </w:t>
                                 </w:r>
                                 <w:r>
                                   <w:tab/>
@@ -627,13 +614,8 @@
                                   <w:ind w:firstLine="720"/>
                                 </w:pPr>
                                 <w:r>
-                                  <w:t xml:space="preserve">Saima </w:t>
-                                </w:r>
-                                <w:proofErr w:type="spellStart"/>
-                                <w:r>
-                                  <w:t>Mahmood</w:t>
-                                </w:r>
-                                <w:proofErr w:type="spellEnd"/>
+                                  <w:t>Saima Mahmood</w:t>
+                                </w:r>
                                 <w:r>
                                   <w:tab/>
                                   <w:t>A0084176Y</w:t>
@@ -655,15 +637,7 @@
                                   <w:ind w:firstLine="720"/>
                                 </w:pPr>
                                 <w:r>
-                                  <w:t xml:space="preserve">Nguyen </w:t>
-                                </w:r>
-                                <w:proofErr w:type="spellStart"/>
-                                <w:r>
-                                  <w:t>Trong</w:t>
-                                </w:r>
-                                <w:proofErr w:type="spellEnd"/>
-                                <w:r>
-                                  <w:t xml:space="preserve"> Son</w:t>
+                                  <w:t>Nguyen Trong Son</w:t>
                                 </w:r>
                                 <w:r>
                                   <w:tab/>
@@ -688,21 +662,8 @@
                                   <w:ind w:firstLine="720"/>
                                 </w:pPr>
                                 <w:r>
-                                  <w:t xml:space="preserve">Vu </w:t>
-                                </w:r>
-                                <w:proofErr w:type="spellStart"/>
-                                <w:r>
-                                  <w:t>Phuc</w:t>
-                                </w:r>
-                                <w:proofErr w:type="spellEnd"/>
-                                <w:r>
-                                  <w:t xml:space="preserve"> </w:t>
-                                </w:r>
-                                <w:proofErr w:type="spellStart"/>
-                                <w:r>
-                                  <w:t>Tho</w:t>
-                                </w:r>
-                                <w:proofErr w:type="spellEnd"/>
+                                  <w:t>Vu Phuc Tho</w:t>
+                                </w:r>
                                 <w:r>
                                   <w:tab/>
                                 </w:r>
@@ -1037,6 +998,11 @@
       <w:r>
         <w:t xml:space="preserve">followed the suggested </w:t>
       </w:r>
+      <w:r>
+        <w:t>…..</w:t>
+      </w:r>
+      <w:bookmarkStart w:id="0" w:name="_GoBack"/>
+      <w:bookmarkEnd w:id="0"/>
     </w:p>
     <w:p/>
     <w:p>
@@ -1173,8 +1139,6 @@
       <w:r>
         <w:t>Discussion</w:t>
       </w:r>
-      <w:bookmarkStart w:id="0" w:name="_GoBack"/>
-      <w:bookmarkEnd w:id="0"/>
     </w:p>
     <w:sectPr>
       <w:pgSz w:w="12240" w:h="15840"/>

</xml_diff>

<commit_message>
add part 6 of report
</commit_message>
<xml_diff>
--- a/Documentation/Iteration 1 Report.docx
+++ b/Documentation/Iteration 1 Report.docx
@@ -16,7 +16,7 @@
           <w:r>
             <w:rPr>
               <w:noProof/>
-              <w:lang w:eastAsia="en-US"/>
+              <w:lang w:val="en-SG" w:eastAsia="en-SG"/>
             </w:rPr>
             <mc:AlternateContent>
               <mc:Choice Requires="wps">
@@ -151,7 +151,7 @@
           <w:r>
             <w:rPr>
               <w:noProof/>
-              <w:lang w:eastAsia="en-US"/>
+              <w:lang w:val="en-SG" w:eastAsia="en-SG"/>
             </w:rPr>
             <mc:AlternateContent>
               <mc:Choice Requires="wps">
@@ -267,7 +267,14 @@
                               <w:p>
                                 <w:r>
                                   <w:tab/>
-                                  <w:t xml:space="preserve">M I </w:t>
+                                </w:r>
+                                <w:proofErr w:type="spellStart"/>
+                                <w:r>
+                                  <w:t>M</w:t>
+                                </w:r>
+                                <w:proofErr w:type="spellEnd"/>
+                                <w:r>
+                                  <w:t xml:space="preserve"> I </w:t>
                                 </w:r>
                                 <w:proofErr w:type="spellStart"/>
                                 <w:r>
@@ -319,14 +326,14 @@
                                 <w:pPr>
                                   <w:ind w:firstLine="720"/>
                                 </w:pPr>
-                                <w:r>
-                                  <w:t xml:space="preserve">Saima </w:t>
-                                </w:r>
                                 <w:proofErr w:type="spellStart"/>
                                 <w:r>
-                                  <w:t>Mahmood</w:t>
+                                  <w:t>Saima</w:t>
                                 </w:r>
                                 <w:proofErr w:type="spellEnd"/>
+                                <w:r>
+                                  <w:t xml:space="preserve"> Mahmood</w:t>
+                                </w:r>
                                 <w:r>
                                   <w:tab/>
                                   <w:t>A0084176Y</w:t>
@@ -381,21 +388,8 @@
                                   <w:ind w:firstLine="720"/>
                                 </w:pPr>
                                 <w:r>
-                                  <w:t xml:space="preserve">Vu </w:t>
+                                  <w:t>Vu Phuc Tho</w:t>
                                 </w:r>
-                                <w:proofErr w:type="spellStart"/>
-                                <w:r>
-                                  <w:t>Phuc</w:t>
-                                </w:r>
-                                <w:proofErr w:type="spellEnd"/>
-                                <w:r>
-                                  <w:t xml:space="preserve"> </w:t>
-                                </w:r>
-                                <w:proofErr w:type="spellStart"/>
-                                <w:r>
-                                  <w:t>Tho</w:t>
-                                </w:r>
-                                <w:proofErr w:type="spellEnd"/>
                                 <w:r>
                                   <w:tab/>
                                 </w:r>
@@ -682,7 +676,7 @@
           <w:r>
             <w:rPr>
               <w:noProof/>
-              <w:lang w:eastAsia="en-US"/>
+              <w:lang w:val="en-SG" w:eastAsia="en-SG"/>
             </w:rPr>
             <mc:AlternateContent>
               <mc:Choice Requires="wps">
@@ -924,7 +918,7 @@
           <w:r>
             <w:rPr>
               <w:noProof/>
-              <w:lang w:eastAsia="en-US"/>
+              <w:lang w:val="en-SG" w:eastAsia="en-SG"/>
             </w:rPr>
             <w:drawing>
               <wp:anchor distT="0" distB="0" distL="114300" distR="114300" simplePos="0" relativeHeight="251656192" behindDoc="0" locked="0" layoutInCell="1" allowOverlap="1" wp14:anchorId="00E0E689" wp14:editId="4EF8C739">
@@ -1110,10 +1104,7 @@
     </w:p>
     <w:p>
       <w:r>
-        <w:t>The breakdown of tasks</w:t>
-      </w:r>
-      <w:r>
-        <w:t xml:space="preserve"> reflected in table 1 is tentative and will be subjected to change as we move along the various iterations. The subsequent changes, if any, shall be reflected in the reports of the corresponding iteration.</w:t>
+        <w:t>The breakdown of tasks reflected in table 1 is tentative and will be subjected to change as we move along the various iterations. The subsequent changes, if any, shall be reflected in the reports of the corresponding iteration.</w:t>
       </w:r>
     </w:p>
     <w:tbl>
@@ -1969,11 +1960,9 @@
             <w:pPr>
               <w:jc w:val="center"/>
             </w:pPr>
-            <w:proofErr w:type="spellStart"/>
             <w:r>
               <w:t>Tho</w:t>
             </w:r>
-            <w:proofErr w:type="spellEnd"/>
           </w:p>
         </w:tc>
         <w:tc>
@@ -2107,24 +2096,14 @@
       <w:r>
         <w:t xml:space="preserve">Table </w:t>
       </w:r>
-      <w:r>
-        <w:fldChar w:fldCharType="begin"/>
-      </w:r>
-      <w:r>
-        <w:instrText xml:space="preserve"> SEQ Table \* ARABIC </w:instrText>
-      </w:r>
-      <w:r>
-        <w:fldChar w:fldCharType="separate"/>
-      </w:r>
-      <w:r>
-        <w:rPr>
-          <w:noProof/>
-        </w:rPr>
-        <w:t>1</w:t>
-      </w:r>
-      <w:r>
-        <w:fldChar w:fldCharType="end"/>
-      </w:r>
+      <w:fldSimple w:instr=" SEQ Table \* ARABIC ">
+        <w:r>
+          <w:rPr>
+            <w:noProof/>
+          </w:rPr>
+          <w:t>1</w:t>
+        </w:r>
+      </w:fldSimple>
       <w:r>
         <w:t>: Whole Project Tasks Breakdown</w:t>
       </w:r>
@@ -2680,11 +2659,9 @@
             <w:pPr>
               <w:jc w:val="center"/>
             </w:pPr>
-            <w:proofErr w:type="spellStart"/>
             <w:r>
               <w:t>Tho</w:t>
             </w:r>
-            <w:proofErr w:type="spellEnd"/>
           </w:p>
         </w:tc>
         <w:tc>
@@ -2770,24 +2747,14 @@
       <w:r>
         <w:t xml:space="preserve">Table </w:t>
       </w:r>
-      <w:r>
-        <w:fldChar w:fldCharType="begin"/>
-      </w:r>
-      <w:r>
-        <w:instrText xml:space="preserve"> SEQ Table \* ARABIC </w:instrText>
-      </w:r>
-      <w:r>
-        <w:fldChar w:fldCharType="separate"/>
-      </w:r>
-      <w:r>
-        <w:rPr>
-          <w:noProof/>
-        </w:rPr>
-        <w:t>2</w:t>
-      </w:r>
-      <w:r>
-        <w:fldChar w:fldCharType="end"/>
-      </w:r>
+      <w:fldSimple w:instr=" SEQ Table \* ARABIC ">
+        <w:r>
+          <w:rPr>
+            <w:noProof/>
+          </w:rPr>
+          <w:t>2</w:t>
+        </w:r>
+      </w:fldSimple>
       <w:r>
         <w:t>: Iteration 1 Work Distribution</w:t>
       </w:r>
@@ -2814,10 +2781,7 @@
     </w:p>
     <w:p/>
     <w:p/>
-    <w:p>
-      <w:bookmarkStart w:id="0" w:name="_GoBack"/>
-      <w:bookmarkEnd w:id="0"/>
-    </w:p>
+    <w:p/>
     <w:p>
       <w:pPr>
         <w:spacing w:before="0" w:after="160"/>
@@ -2825,7 +2789,7 @@
       <w:r>
         <w:rPr>
           <w:noProof/>
-          <w:lang w:eastAsia="en-US"/>
+          <w:lang w:val="en-SG" w:eastAsia="en-SG"/>
         </w:rPr>
         <w:lastRenderedPageBreak/>
         <mc:AlternateContent>
@@ -2918,24 +2882,14 @@
                               <w:r>
                                 <w:t xml:space="preserve">Figure </w:t>
                               </w:r>
-                              <w:r>
-                                <w:fldChar w:fldCharType="begin"/>
-                              </w:r>
-                              <w:r>
-                                <w:instrText xml:space="preserve"> SEQ Figure \* ARABIC </w:instrText>
-                              </w:r>
-                              <w:r>
-                                <w:fldChar w:fldCharType="separate"/>
-                              </w:r>
-                              <w:r>
-                                <w:rPr>
-                                  <w:noProof/>
-                                </w:rPr>
-                                <w:t>1</w:t>
-                              </w:r>
-                              <w:r>
-                                <w:fldChar w:fldCharType="end"/>
-                              </w:r>
+                              <w:fldSimple w:instr=" SEQ Figure \* ARABIC ">
+                                <w:r>
+                                  <w:rPr>
+                                    <w:noProof/>
+                                  </w:rPr>
+                                  <w:t>1</w:t>
+                                </w:r>
+                              </w:fldSimple>
                               <w:r>
                                 <w:t>: Sequence Diagram for Processing PKB</w:t>
                               </w:r>
@@ -3035,7 +2989,7 @@
       <w:r>
         <w:rPr>
           <w:noProof/>
-          <w:lang w:eastAsia="en-US"/>
+          <w:lang w:val="en-SG" w:eastAsia="en-SG"/>
         </w:rPr>
         <w:lastRenderedPageBreak/>
         <mc:AlternateContent>
@@ -3128,24 +3082,14 @@
                               <w:r>
                                 <w:t xml:space="preserve">Figure </w:t>
                               </w:r>
-                              <w:r>
-                                <w:fldChar w:fldCharType="begin"/>
-                              </w:r>
-                              <w:r>
-                                <w:instrText xml:space="preserve"> SEQ Figure \* ARABIC </w:instrText>
-                              </w:r>
-                              <w:r>
-                                <w:fldChar w:fldCharType="separate"/>
-                              </w:r>
-                              <w:r>
-                                <w:rPr>
-                                  <w:noProof/>
-                                </w:rPr>
-                                <w:t>2</w:t>
-                              </w:r>
-                              <w:r>
-                                <w:fldChar w:fldCharType="end"/>
-                              </w:r>
+                              <w:fldSimple w:instr=" SEQ Figure \* ARABIC ">
+                                <w:r>
+                                  <w:rPr>
+                                    <w:noProof/>
+                                  </w:rPr>
+                                  <w:t>2</w:t>
+                                </w:r>
+                              </w:fldSimple>
                               <w:r>
                                 <w:t xml:space="preserve">: </w:t>
                               </w:r>
@@ -3286,7 +3230,7 @@
       <w:r>
         <w:rPr>
           <w:noProof/>
-          <w:lang w:eastAsia="en-US"/>
+          <w:lang w:val="en-SG" w:eastAsia="en-SG"/>
         </w:rPr>
         <w:drawing>
           <wp:inline distT="0" distB="0" distL="0" distR="0" wp14:anchorId="6A78E7C6" wp14:editId="3B607D35">
@@ -3345,24 +3289,14 @@
       <w:r>
         <w:t xml:space="preserve">Figure </w:t>
       </w:r>
-      <w:r>
-        <w:fldChar w:fldCharType="begin"/>
-      </w:r>
-      <w:r>
-        <w:instrText xml:space="preserve"> SEQ Figure \* ARABIC </w:instrText>
-      </w:r>
-      <w:r>
-        <w:fldChar w:fldCharType="separate"/>
-      </w:r>
-      <w:r>
-        <w:rPr>
-          <w:noProof/>
-        </w:rPr>
-        <w:t>3</w:t>
-      </w:r>
-      <w:r>
-        <w:fldChar w:fldCharType="end"/>
-      </w:r>
+      <w:fldSimple w:instr=" SEQ Figure \* ARABIC ">
+        <w:r>
+          <w:rPr>
+            <w:noProof/>
+          </w:rPr>
+          <w:t>3</w:t>
+        </w:r>
+      </w:fldSimple>
       <w:r>
         <w:t>: Previous Representation of Follow Table</w:t>
       </w:r>
@@ -3439,13 +3373,7 @@
     </w:p>
     <w:p>
       <w:r>
-        <w:t xml:space="preserve">In our revised version of the PKB, we have decided to change the internal structure of all the relationship storage to 2D vectors storing </w:t>
-      </w:r>
-      <w:r>
-        <w:t>Boolean values</w:t>
-      </w:r>
-      <w:r>
-        <w:t xml:space="preserve">. This way the time complexity is now </w:t>
+        <w:t xml:space="preserve">In our revised version of the PKB, we have decided to change the internal structure of all the relationship storage to 2D vectors storing Boolean values. This way the time complexity is now </w:t>
       </w:r>
       <w:proofErr w:type="gramStart"/>
       <w:r>
@@ -3481,7 +3409,7 @@
       <w:r>
         <w:rPr>
           <w:noProof/>
-          <w:lang w:eastAsia="en-US"/>
+          <w:lang w:val="en-SG" w:eastAsia="en-SG"/>
         </w:rPr>
         <w:drawing>
           <wp:inline distT="0" distB="0" distL="0" distR="0" wp14:anchorId="6DBA9038" wp14:editId="293BB3B9">
@@ -3540,24 +3468,14 @@
       <w:r>
         <w:t xml:space="preserve">Figure </w:t>
       </w:r>
-      <w:r>
-        <w:fldChar w:fldCharType="begin"/>
-      </w:r>
-      <w:r>
-        <w:instrText xml:space="preserve"> SEQ Figure \* ARABIC </w:instrText>
-      </w:r>
-      <w:r>
-        <w:fldChar w:fldCharType="separate"/>
-      </w:r>
-      <w:r>
-        <w:rPr>
-          <w:noProof/>
-        </w:rPr>
-        <w:t>4</w:t>
-      </w:r>
-      <w:r>
-        <w:fldChar w:fldCharType="end"/>
-      </w:r>
+      <w:fldSimple w:instr=" SEQ Figure \* ARABIC ">
+        <w:r>
+          <w:rPr>
+            <w:noProof/>
+          </w:rPr>
+          <w:t>4</w:t>
+        </w:r>
+      </w:fldSimple>
       <w:r>
         <w:t>: Updated Representation of Follow Table</w:t>
       </w:r>
@@ -3663,16 +3581,7 @@
         <w:jc w:val="both"/>
       </w:pPr>
       <w:r>
-        <w:t>In terms of the</w:t>
-      </w:r>
-      <w:r>
-        <w:t xml:space="preserve"> coding standards, our group has</w:t>
-      </w:r>
-      <w:r>
-        <w:t xml:space="preserve"> decided to adopt the following </w:t>
-      </w:r>
-      <w:r>
-        <w:t>naming conventions described in this section.</w:t>
+        <w:t>In terms of the coding standards, our group has decided to adopt the following naming conventions described in this section.</w:t>
       </w:r>
     </w:p>
     <w:p>
@@ -4626,11 +4535,201 @@
       </w:r>
     </w:p>
     <w:p>
+      <w:r>
+        <w:t xml:space="preserve">Query validating process is handled by </w:t>
+      </w:r>
+      <w:proofErr w:type="spellStart"/>
+      <w:r>
+        <w:t>QueryPreprocessor</w:t>
+      </w:r>
+      <w:proofErr w:type="spellEnd"/>
+      <w:r>
+        <w:t xml:space="preserve"> (QPP). QPP will read and validate data from query file, and store necessary information for query evaluating in </w:t>
+      </w:r>
+      <w:proofErr w:type="spellStart"/>
+      <w:r>
+        <w:t>QueryRepresentator</w:t>
+      </w:r>
+      <w:proofErr w:type="spellEnd"/>
+      <w:r>
+        <w:t>.</w:t>
+      </w:r>
+    </w:p>
+    <w:p>
+      <w:r>
+        <w:t>During validation, QPP checks all query line by line, following these rules:</w:t>
+      </w:r>
+    </w:p>
+    <w:p>
+      <w:pPr>
+        <w:pStyle w:val="ListParagraph"/>
+        <w:numPr>
+          <w:ilvl w:val="0"/>
+          <w:numId w:val="24"/>
+        </w:numPr>
+      </w:pPr>
+      <w:r>
+        <w:t xml:space="preserve">If finding line containing declaration (e.g. </w:t>
+      </w:r>
+      <w:proofErr w:type="spellStart"/>
+      <w:r>
+        <w:t>stmt</w:t>
+      </w:r>
+      <w:proofErr w:type="spellEnd"/>
+      <w:r>
+        <w:t xml:space="preserve"> s</w:t>
+      </w:r>
+      <w:proofErr w:type="gramStart"/>
+      <w:r>
+        <w:t>; )</w:t>
+      </w:r>
+      <w:proofErr w:type="gramEnd"/>
+      <w:r>
+        <w:t xml:space="preserve">, QPP will send this part to </w:t>
+      </w:r>
+      <w:proofErr w:type="spellStart"/>
+      <w:r>
+        <w:t>checkDeclaration</w:t>
+      </w:r>
+      <w:proofErr w:type="spellEnd"/>
+      <w:r>
+        <w:t xml:space="preserve">() method. </w:t>
+      </w:r>
+    </w:p>
+    <w:p>
+      <w:pPr>
+        <w:pStyle w:val="ListParagraph"/>
+        <w:numPr>
+          <w:ilvl w:val="0"/>
+          <w:numId w:val="24"/>
+        </w:numPr>
+      </w:pPr>
+      <w:r>
+        <w:t>If finding line containing</w:t>
+      </w:r>
+      <w:r>
+        <w:t xml:space="preserve"> query part (e.g. Select s such that Follows(s, 1)), QPP will send this part to </w:t>
+      </w:r>
+      <w:proofErr w:type="spellStart"/>
+      <w:proofErr w:type="gramStart"/>
+      <w:r>
+        <w:t>checkQueryPart</w:t>
+      </w:r>
+      <w:proofErr w:type="spellEnd"/>
+      <w:r>
+        <w:t>(</w:t>
+      </w:r>
+      <w:proofErr w:type="gramEnd"/>
+      <w:r>
+        <w:t>) method.</w:t>
+      </w:r>
+    </w:p>
+    <w:p>
+      <w:pPr>
+        <w:pStyle w:val="ListParagraph"/>
+        <w:numPr>
+          <w:ilvl w:val="0"/>
+          <w:numId w:val="24"/>
+        </w:numPr>
+      </w:pPr>
+      <w:r>
+        <w:t xml:space="preserve">While </w:t>
+      </w:r>
+      <w:proofErr w:type="spellStart"/>
+      <w:proofErr w:type="gramStart"/>
+      <w:r>
+        <w:t>checkQueryPart</w:t>
+      </w:r>
+      <w:proofErr w:type="spellEnd"/>
+      <w:r>
+        <w:t>(</w:t>
+      </w:r>
+      <w:proofErr w:type="gramEnd"/>
+      <w:r>
+        <w:t xml:space="preserve">) method runs, if QPP finds new clause of query, it will call the corresponding method </w:t>
+      </w:r>
+      <w:proofErr w:type="spellStart"/>
+      <w:r>
+        <w:t>checkClause</w:t>
+      </w:r>
+      <w:proofErr w:type="spellEnd"/>
+      <w:r>
+        <w:t xml:space="preserve">() (e.g. </w:t>
+      </w:r>
+      <w:proofErr w:type="spellStart"/>
+      <w:r>
+        <w:t>checkSuchThatCondtion</w:t>
+      </w:r>
+      <w:proofErr w:type="spellEnd"/>
+      <w:r>
+        <w:t>() ) for this clause. Currently, we provide method for “such that” clause and “pattern” clause, and still work on “with” clause.</w:t>
+      </w:r>
+    </w:p>
+    <w:p>
+      <w:r>
+        <w:t xml:space="preserve">After validating the query, if no error is found, QPP will save validated data in </w:t>
+      </w:r>
+      <w:proofErr w:type="spellStart"/>
+      <w:r>
+        <w:t>QueryRepresentator</w:t>
+      </w:r>
+      <w:proofErr w:type="spellEnd"/>
+      <w:r>
+        <w:t xml:space="preserve">. </w:t>
+      </w:r>
+      <w:r>
+        <w:t xml:space="preserve"> </w:t>
+      </w:r>
+    </w:p>
+    <w:p>
       <w:pPr>
         <w:pStyle w:val="Heading2"/>
       </w:pPr>
       <w:r>
         <w:t xml:space="preserve">Query Evaluation </w:t>
+      </w:r>
+    </w:p>
+    <w:p>
+      <w:r>
+        <w:t xml:space="preserve">Query evaluating process is carried out by </w:t>
+      </w:r>
+      <w:proofErr w:type="spellStart"/>
+      <w:r>
+        <w:t>QueryEvaluator</w:t>
+      </w:r>
+      <w:proofErr w:type="spellEnd"/>
+      <w:r>
+        <w:t xml:space="preserve"> (QE). Using the stored data in </w:t>
+      </w:r>
+      <w:proofErr w:type="spellStart"/>
+      <w:r>
+        <w:t>QueryRepresentator</w:t>
+      </w:r>
+      <w:proofErr w:type="spellEnd"/>
+      <w:r>
+        <w:t xml:space="preserve"> and PKB, QE will try to find values that satisfy the query’s conditions, and send the list of result values to the UI (i.e. </w:t>
+      </w:r>
+      <w:proofErr w:type="spellStart"/>
+      <w:r>
+        <w:t>AutoTester</w:t>
+      </w:r>
+      <w:proofErr w:type="spellEnd"/>
+      <w:r>
+        <w:t>).</w:t>
+      </w:r>
+    </w:p>
+    <w:p>
+      <w:r>
+        <w:lastRenderedPageBreak/>
+        <w:t>During evaluating a query, firstly, QE will create a list of values for all parameters declared in that query. After that, it will check all query’s conditions one by one, attempting to update the list with values of parameters that satisfy the conditions.</w:t>
+      </w:r>
+      <w:r>
+        <w:t xml:space="preserve"> If it meets any condition that no value can satisfy, QE will hang up the process and return an empty list for result of the query.</w:t>
+      </w:r>
+    </w:p>
+    <w:p>
+      <w:r>
+        <w:t xml:space="preserve">After the process finishes with all condition being satisfied, QE will take result value and save it to the result list.  </w:t>
       </w:r>
     </w:p>
     <w:p>
@@ -4729,7 +4828,6 @@
         <w:ind w:left="1080"/>
       </w:pPr>
       <w:r>
-        <w:lastRenderedPageBreak/>
         <w:t>Expected Test Results:</w:t>
       </w:r>
     </w:p>
@@ -4812,6 +4910,7 @@
         <w:pStyle w:val="Heading4"/>
       </w:pPr>
       <w:r>
+        <w:lastRenderedPageBreak/>
         <w:t>PQL</w:t>
       </w:r>
     </w:p>
@@ -4962,7 +5061,6 @@
         <w:ind w:left="1080"/>
       </w:pPr>
       <w:r>
-        <w:lastRenderedPageBreak/>
         <w:t>Required Test Inputs:</w:t>
       </w:r>
     </w:p>
@@ -5041,6 +5139,7 @@
         <w:pStyle w:val="Heading3"/>
       </w:pPr>
       <w:r>
+        <w:lastRenderedPageBreak/>
         <w:t>Validation Testing</w:t>
       </w:r>
     </w:p>
@@ -5156,7 +5255,12 @@
     </w:p>
     <w:p>
       <w:r>
-        <w:t xml:space="preserve">As this was the beginning iteration for this semester, we took some time setting up a new repository and integrating </w:t>
+        <w:t>As this was the beginning iteration for this semester, we took some time setting up a new repository and integrating</w:t>
+      </w:r>
+      <w:bookmarkStart w:id="0" w:name="_GoBack"/>
+      <w:bookmarkEnd w:id="0"/>
+      <w:r>
+        <w:t xml:space="preserve"> </w:t>
       </w:r>
       <w:proofErr w:type="spellStart"/>
       <w:r>
@@ -5174,7 +5278,6 @@
     </w:p>
     <w:p>
       <w:r>
-        <w:lastRenderedPageBreak/>
         <w:t xml:space="preserve">Looking ahead for iteration 2, we definitely have to focus on getting up to speed with extending QP and improving on it.   </w:t>
       </w:r>
     </w:p>
@@ -5291,6 +5394,7 @@
           </w:tcPr>
           <w:p>
             <w:r>
+              <w:lastRenderedPageBreak/>
               <w:t>Public Interface:</w:t>
             </w:r>
           </w:p>
@@ -5788,6 +5892,7 @@
           </w:tcPr>
           <w:p>
             <w:r>
+              <w:lastRenderedPageBreak/>
               <w:t>Public Interface:</w:t>
             </w:r>
           </w:p>
@@ -6111,7 +6216,6 @@
               <w:rPr>
                 <w:b w:val="0"/>
               </w:rPr>
-              <w:lastRenderedPageBreak/>
               <w:t>Otherwise, return NULL</w:t>
             </w:r>
           </w:p>
@@ -6138,7 +6242,6 @@
               <w:rPr>
                 <w:b w:val="0"/>
               </w:rPr>
-              <w:lastRenderedPageBreak/>
               <w:t xml:space="preserve">LIST&lt;STMT_NUM&gt; </w:t>
             </w:r>
             <w:proofErr w:type="spellStart"/>
@@ -6203,6 +6306,7 @@
       </w:pPr>
       <w:proofErr w:type="spellStart"/>
       <w:r>
+        <w:lastRenderedPageBreak/>
         <w:t>ParentTable</w:t>
       </w:r>
       <w:proofErr w:type="spellEnd"/>
@@ -6507,7 +6611,6 @@
               <w:rPr>
                 <w:b w:val="0"/>
               </w:rPr>
-              <w:lastRenderedPageBreak/>
               <w:t xml:space="preserve">STMT_NUM </w:t>
             </w:r>
             <w:proofErr w:type="spellStart"/>
@@ -6682,6 +6785,7 @@
               <w:rPr>
                 <w:b w:val="0"/>
               </w:rPr>
+              <w:lastRenderedPageBreak/>
               <w:t xml:space="preserve">LIST&lt;STMT_NUM&gt; </w:t>
             </w:r>
             <w:proofErr w:type="spellStart"/>
@@ -6891,7 +6995,6 @@
               <w:rPr>
                 <w:b w:val="0"/>
               </w:rPr>
-              <w:lastRenderedPageBreak/>
               <w:t xml:space="preserve">Modify for assignment statements is to keep the relationship </w:t>
             </w:r>
             <w:proofErr w:type="gramStart"/>
@@ -7060,7 +7163,6 @@
           </w:tcPr>
           <w:p>
             <w:r>
-              <w:lastRenderedPageBreak/>
               <w:t>Public Interface:</w:t>
             </w:r>
           </w:p>
@@ -7087,6 +7189,7 @@
               <w:rPr>
                 <w:b w:val="0"/>
               </w:rPr>
+              <w:lastRenderedPageBreak/>
               <w:t xml:space="preserve">BOOLEAN </w:t>
             </w:r>
             <w:proofErr w:type="spellStart"/>
@@ -7419,7 +7522,6 @@
           </w:p>
           <w:p>
             <w:r>
-              <w:lastRenderedPageBreak/>
               <w:t xml:space="preserve">Description: </w:t>
             </w:r>
           </w:p>
@@ -7559,6 +7661,7 @@
               <w:rPr>
                 <w:b w:val="0"/>
               </w:rPr>
+              <w:lastRenderedPageBreak/>
               <w:t>UsesTable</w:t>
             </w:r>
             <w:proofErr w:type="spellEnd"/>
@@ -7598,6 +7701,7 @@
           </w:tcPr>
           <w:p>
             <w:r>
+              <w:lastRenderedPageBreak/>
               <w:t>Public Interface:</w:t>
             </w:r>
           </w:p>
@@ -7891,7 +7995,6 @@
               <w:rPr>
                 <w:b w:val="0"/>
               </w:rPr>
-              <w:lastRenderedPageBreak/>
               <w:t>Otherwise, return NULL.</w:t>
             </w:r>
           </w:p>
@@ -7918,7 +8021,6 @@
               <w:rPr>
                 <w:b w:val="0"/>
               </w:rPr>
-              <w:lastRenderedPageBreak/>
               <w:t xml:space="preserve">LIST&lt;STMT_NUM&gt; </w:t>
             </w:r>
             <w:proofErr w:type="spellStart"/>
@@ -8038,6 +8140,7 @@
         <w:pStyle w:val="Heading2"/>
       </w:pPr>
       <w:r>
+        <w:lastRenderedPageBreak/>
         <w:t>Statement Table API</w:t>
       </w:r>
     </w:p>
@@ -8402,7 +8505,6 @@
               <w:rPr>
                 <w:b w:val="0"/>
               </w:rPr>
-              <w:lastRenderedPageBreak/>
               <w:t xml:space="preserve">LIST&lt;INDEX&gt; </w:t>
             </w:r>
             <w:proofErr w:type="spellStart"/>
@@ -8555,6 +8657,7 @@
           </w:tcPr>
           <w:p>
             <w:r>
+              <w:lastRenderedPageBreak/>
               <w:t xml:space="preserve">Overview: </w:t>
             </w:r>
           </w:p>
@@ -8928,7 +9031,6 @@
               <w:rPr>
                 <w:b w:val="0"/>
               </w:rPr>
-              <w:lastRenderedPageBreak/>
               <w:t>VECTOR</w:t>
             </w:r>
             <w:r>
@@ -9702,6 +9804,119 @@
     </w:lvl>
   </w:abstractNum>
   <w:abstractNum w:abstractNumId="5">
+    <w:nsid w:val="3C7058A3"/>
+    <w:multiLevelType w:val="hybridMultilevel"/>
+    <w:tmpl w:val="03C861AA"/>
+    <w:lvl w:ilvl="0" w:tplc="B688F0E4">
+      <w:start w:val="1"/>
+      <w:numFmt w:val="bullet"/>
+      <w:lvlText w:val="-"/>
+      <w:lvlJc w:val="left"/>
+      <w:pPr>
+        <w:ind w:left="720" w:hanging="360"/>
+      </w:pPr>
+      <w:rPr>
+        <w:rFonts w:ascii="Calibri" w:eastAsiaTheme="minorEastAsia" w:hAnsi="Calibri" w:cstheme="minorBidi" w:hint="default"/>
+      </w:rPr>
+    </w:lvl>
+    <w:lvl w:ilvl="1" w:tplc="48090003" w:tentative="1">
+      <w:start w:val="1"/>
+      <w:numFmt w:val="bullet"/>
+      <w:lvlText w:val="o"/>
+      <w:lvlJc w:val="left"/>
+      <w:pPr>
+        <w:ind w:left="1440" w:hanging="360"/>
+      </w:pPr>
+      <w:rPr>
+        <w:rFonts w:ascii="Courier New" w:hAnsi="Courier New" w:cs="Courier New" w:hint="default"/>
+      </w:rPr>
+    </w:lvl>
+    <w:lvl w:ilvl="2" w:tplc="48090005" w:tentative="1">
+      <w:start w:val="1"/>
+      <w:numFmt w:val="bullet"/>
+      <w:lvlText w:val=""/>
+      <w:lvlJc w:val="left"/>
+      <w:pPr>
+        <w:ind w:left="2160" w:hanging="360"/>
+      </w:pPr>
+      <w:rPr>
+        <w:rFonts w:ascii="Wingdings" w:hAnsi="Wingdings" w:hint="default"/>
+      </w:rPr>
+    </w:lvl>
+    <w:lvl w:ilvl="3" w:tplc="48090001" w:tentative="1">
+      <w:start w:val="1"/>
+      <w:numFmt w:val="bullet"/>
+      <w:lvlText w:val=""/>
+      <w:lvlJc w:val="left"/>
+      <w:pPr>
+        <w:ind w:left="2880" w:hanging="360"/>
+      </w:pPr>
+      <w:rPr>
+        <w:rFonts w:ascii="Symbol" w:hAnsi="Symbol" w:hint="default"/>
+      </w:rPr>
+    </w:lvl>
+    <w:lvl w:ilvl="4" w:tplc="48090003" w:tentative="1">
+      <w:start w:val="1"/>
+      <w:numFmt w:val="bullet"/>
+      <w:lvlText w:val="o"/>
+      <w:lvlJc w:val="left"/>
+      <w:pPr>
+        <w:ind w:left="3600" w:hanging="360"/>
+      </w:pPr>
+      <w:rPr>
+        <w:rFonts w:ascii="Courier New" w:hAnsi="Courier New" w:cs="Courier New" w:hint="default"/>
+      </w:rPr>
+    </w:lvl>
+    <w:lvl w:ilvl="5" w:tplc="48090005" w:tentative="1">
+      <w:start w:val="1"/>
+      <w:numFmt w:val="bullet"/>
+      <w:lvlText w:val=""/>
+      <w:lvlJc w:val="left"/>
+      <w:pPr>
+        <w:ind w:left="4320" w:hanging="360"/>
+      </w:pPr>
+      <w:rPr>
+        <w:rFonts w:ascii="Wingdings" w:hAnsi="Wingdings" w:hint="default"/>
+      </w:rPr>
+    </w:lvl>
+    <w:lvl w:ilvl="6" w:tplc="48090001" w:tentative="1">
+      <w:start w:val="1"/>
+      <w:numFmt w:val="bullet"/>
+      <w:lvlText w:val=""/>
+      <w:lvlJc w:val="left"/>
+      <w:pPr>
+        <w:ind w:left="5040" w:hanging="360"/>
+      </w:pPr>
+      <w:rPr>
+        <w:rFonts w:ascii="Symbol" w:hAnsi="Symbol" w:hint="default"/>
+      </w:rPr>
+    </w:lvl>
+    <w:lvl w:ilvl="7" w:tplc="48090003" w:tentative="1">
+      <w:start w:val="1"/>
+      <w:numFmt w:val="bullet"/>
+      <w:lvlText w:val="o"/>
+      <w:lvlJc w:val="left"/>
+      <w:pPr>
+        <w:ind w:left="5760" w:hanging="360"/>
+      </w:pPr>
+      <w:rPr>
+        <w:rFonts w:ascii="Courier New" w:hAnsi="Courier New" w:cs="Courier New" w:hint="default"/>
+      </w:rPr>
+    </w:lvl>
+    <w:lvl w:ilvl="8" w:tplc="48090005" w:tentative="1">
+      <w:start w:val="1"/>
+      <w:numFmt w:val="bullet"/>
+      <w:lvlText w:val=""/>
+      <w:lvlJc w:val="left"/>
+      <w:pPr>
+        <w:ind w:left="6480" w:hanging="360"/>
+      </w:pPr>
+      <w:rPr>
+        <w:rFonts w:ascii="Wingdings" w:hAnsi="Wingdings" w:hint="default"/>
+      </w:rPr>
+    </w:lvl>
+  </w:abstractNum>
+  <w:abstractNum w:abstractNumId="6">
     <w:nsid w:val="3D774B17"/>
     <w:multiLevelType w:val="multilevel"/>
     <w:tmpl w:val="0409001F"/>
@@ -9787,7 +10002,7 @@
       </w:pPr>
     </w:lvl>
   </w:abstractNum>
-  <w:abstractNum w:abstractNumId="6">
+  <w:abstractNum w:abstractNumId="7">
     <w:nsid w:val="3F9626D9"/>
     <w:multiLevelType w:val="hybridMultilevel"/>
     <w:tmpl w:val="1D5CC6F2"/>
@@ -9873,7 +10088,7 @@
       </w:pPr>
     </w:lvl>
   </w:abstractNum>
-  <w:abstractNum w:abstractNumId="7">
+  <w:abstractNum w:abstractNumId="8">
     <w:nsid w:val="49337A94"/>
     <w:multiLevelType w:val="hybridMultilevel"/>
     <w:tmpl w:val="83E68CFE"/>
@@ -9959,7 +10174,7 @@
       </w:pPr>
     </w:lvl>
   </w:abstractNum>
-  <w:abstractNum w:abstractNumId="8">
+  <w:abstractNum w:abstractNumId="9">
     <w:nsid w:val="4A224434"/>
     <w:multiLevelType w:val="hybridMultilevel"/>
     <w:tmpl w:val="8752F160"/>
@@ -10045,7 +10260,7 @@
       </w:pPr>
     </w:lvl>
   </w:abstractNum>
-  <w:abstractNum w:abstractNumId="9">
+  <w:abstractNum w:abstractNumId="10">
     <w:nsid w:val="5AC74251"/>
     <w:multiLevelType w:val="hybridMultilevel"/>
     <w:tmpl w:val="B6320BB6"/>
@@ -10158,7 +10373,7 @@
       </w:rPr>
     </w:lvl>
   </w:abstractNum>
-  <w:abstractNum w:abstractNumId="10">
+  <w:abstractNum w:abstractNumId="11">
     <w:nsid w:val="625642D5"/>
     <w:multiLevelType w:val="hybridMultilevel"/>
     <w:tmpl w:val="3D0418D2"/>
@@ -10244,7 +10459,7 @@
       </w:pPr>
     </w:lvl>
   </w:abstractNum>
-  <w:abstractNum w:abstractNumId="11">
+  <w:abstractNum w:abstractNumId="12">
     <w:nsid w:val="6A8F313D"/>
     <w:multiLevelType w:val="hybridMultilevel"/>
     <w:tmpl w:val="6792DD5C"/>
@@ -10394,37 +10609,40 @@
     <w:abstractNumId w:val="1"/>
   </w:num>
   <w:num w:numId="13">
-    <w:abstractNumId w:val="7"/>
+    <w:abstractNumId w:val="8"/>
   </w:num>
   <w:num w:numId="14">
     <w:abstractNumId w:val="3"/>
   </w:num>
   <w:num w:numId="15">
-    <w:abstractNumId w:val="10"/>
+    <w:abstractNumId w:val="11"/>
   </w:num>
   <w:num w:numId="16">
-    <w:abstractNumId w:val="8"/>
+    <w:abstractNumId w:val="9"/>
   </w:num>
   <w:num w:numId="17">
-    <w:abstractNumId w:val="5"/>
+    <w:abstractNumId w:val="6"/>
   </w:num>
   <w:num w:numId="18">
-    <w:abstractNumId w:val="11"/>
+    <w:abstractNumId w:val="12"/>
   </w:num>
   <w:num w:numId="19">
-    <w:abstractNumId w:val="6"/>
+    <w:abstractNumId w:val="7"/>
   </w:num>
   <w:num w:numId="20">
     <w:abstractNumId w:val="0"/>
   </w:num>
   <w:num w:numId="21">
-    <w:abstractNumId w:val="9"/>
+    <w:abstractNumId w:val="10"/>
   </w:num>
   <w:num w:numId="22">
     <w:abstractNumId w:val="2"/>
   </w:num>
   <w:num w:numId="23">
     <w:abstractNumId w:val="4"/>
+  </w:num>
+  <w:num w:numId="24">
+    <w:abstractNumId w:val="5"/>
   </w:num>
 </w:numbering>
 </file>
@@ -11060,6 +11278,7 @@
   <w:style w:type="character" w:default="1" w:styleId="DefaultParagraphFont">
     <w:name w:val="Default Paragraph Font"/>
     <w:uiPriority w:val="1"/>
+    <w:semiHidden/>
     <w:unhideWhenUsed/>
   </w:style>
   <w:style w:type="table" w:default="1" w:styleId="TableNormal">
@@ -11972,7 +12191,7 @@
 </file>
 
 <file path=customXml/itemProps3.xml><?xml version="1.0" encoding="utf-8"?>
-<ds:datastoreItem xmlns:ds="http://schemas.openxmlformats.org/officeDocument/2006/customXml" ds:itemID="{68982451-7D40-4FFF-A999-ECB2DD2C4B2D}">
+<ds:datastoreItem xmlns:ds="http://schemas.openxmlformats.org/officeDocument/2006/customXml" ds:itemID="{A6E913EE-DB44-4C6C-B53B-3AFE9A0EDE1C}">
   <ds:schemaRefs>
     <ds:schemaRef ds:uri="http://schemas.openxmlformats.org/officeDocument/2006/bibliography"/>
   </ds:schemaRefs>

</xml_diff>

<commit_message>
Final Iteration 1 Report
</commit_message>
<xml_diff>
--- a/Documentation/Iteration 1 Report.docx
+++ b/Documentation/Iteration 1 Report.docx
@@ -20,7 +20,7 @@
             <mc:AlternateContent>
               <mc:Choice Requires="wps">
                 <w:drawing>
-                  <wp:anchor distT="0" distB="0" distL="114300" distR="114300" simplePos="0" relativeHeight="251654144" behindDoc="0" locked="0" layoutInCell="1" allowOverlap="1" wp14:anchorId="0CD459F1" wp14:editId="498B3982">
+                  <wp:anchor distT="0" distB="0" distL="114300" distR="114300" simplePos="0" relativeHeight="251651072" behindDoc="0" locked="0" layoutInCell="1" allowOverlap="1" wp14:anchorId="0CD459F1" wp14:editId="498B3982">
                     <wp:simplePos x="0" y="0"/>
                     <wp:positionH relativeFrom="margin">
                       <wp:posOffset>5259629</wp:posOffset>
@@ -112,7 +112,7 @@
               </mc:Choice>
               <mc:Fallback>
                 <w:pict>
-                  <v:rect w14:anchorId="0CD459F1" id="Rectangle 132" o:spid="_x0000_s1026" style="position:absolute;margin-left:414.15pt;margin-top:18.45pt;width:86.9pt;height:113.85pt;z-index:251654144;visibility:visible;mso-wrap-style:square;mso-width-percent:0;mso-height-percent:0;mso-wrap-distance-left:9pt;mso-wrap-distance-top:0;mso-wrap-distance-right:9pt;mso-wrap-distance-bottom:0;mso-position-horizontal:absolute;mso-position-horizontal-relative:margin;mso-position-vertical:absolute;mso-position-vertical-relative:page;mso-width-percent:0;mso-height-percent:0;mso-width-relative:page;mso-height-relative:page;v-text-anchor:bottom" o:gfxdata="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" fillcolor="#e84c22 [3204]" stroked="f" strokeweight="1.5pt">
+                  <v:rect w14:anchorId="0CD459F1" id="Rectangle 132" o:spid="_x0000_s1026" style="position:absolute;margin-left:414.15pt;margin-top:18.45pt;width:86.9pt;height:113.85pt;z-index:251651072;visibility:visible;mso-wrap-style:square;mso-width-percent:0;mso-height-percent:0;mso-wrap-distance-left:9pt;mso-wrap-distance-top:0;mso-wrap-distance-right:9pt;mso-wrap-distance-bottom:0;mso-position-horizontal:absolute;mso-position-horizontal-relative:margin;mso-position-vertical:absolute;mso-position-vertical-relative:page;mso-width-percent:0;mso-height-percent:0;mso-width-relative:page;mso-height-relative:page;v-text-anchor:bottom" o:gfxdata="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" fillcolor="#e84c22 [3204]" stroked="f" strokeweight="1.5pt">
                     <v:stroke endcap="round"/>
                     <v:path arrowok="t"/>
                     <o:lock v:ext="edit" aspectratio="t"/>
@@ -155,7 +155,7 @@
             <mc:AlternateContent>
               <mc:Choice Requires="wps">
                 <w:drawing>
-                  <wp:anchor distT="45720" distB="45720" distL="114300" distR="114300" simplePos="0" relativeHeight="251658240" behindDoc="0" locked="0" layoutInCell="1" allowOverlap="1" wp14:anchorId="38FFAB0D" wp14:editId="4351F2C1">
+                  <wp:anchor distT="45720" distB="45720" distL="114300" distR="114300" simplePos="0" relativeHeight="251655168" behindDoc="0" locked="0" layoutInCell="1" allowOverlap="1" wp14:anchorId="38FFAB0D" wp14:editId="4351F2C1">
                     <wp:simplePos x="0" y="0"/>
                     <wp:positionH relativeFrom="column">
                       <wp:posOffset>219075</wp:posOffset>
@@ -403,7 +403,7 @@
                     <v:stroke joinstyle="miter"/>
                     <v:path gradientshapeok="t" o:connecttype="rect"/>
                   </v:shapetype>
-                  <v:shape id="Text Box 2" o:spid="_x0000_s1027" type="#_x0000_t202" style="position:absolute;margin-left:17.25pt;margin-top:318.05pt;width:453.85pt;height:290.25pt;z-index:251658240;visibility:visible;mso-wrap-style:square;mso-width-percent:0;mso-height-percent:0;mso-wrap-distance-left:9pt;mso-wrap-distance-top:3.6pt;mso-wrap-distance-right:9pt;mso-wrap-distance-bottom:3.6pt;mso-position-horizontal:absolute;mso-position-horizontal-relative:text;mso-position-vertical:absolute;mso-position-vertical-relative:text;mso-width-percent:0;mso-height-percent:0;mso-width-relative:margin;mso-height-relative:margin;v-text-anchor:top" o:gfxdata="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" filled="f" stroked="f">
+                  <v:shape id="Text Box 2" o:spid="_x0000_s1027" type="#_x0000_t202" style="position:absolute;margin-left:17.25pt;margin-top:318.05pt;width:453.85pt;height:290.25pt;z-index:251655168;visibility:visible;mso-wrap-style:square;mso-width-percent:0;mso-height-percent:0;mso-wrap-distance-left:9pt;mso-wrap-distance-top:3.6pt;mso-wrap-distance-right:9pt;mso-wrap-distance-bottom:3.6pt;mso-position-horizontal:absolute;mso-position-horizontal-relative:text;mso-position-vertical:absolute;mso-position-vertical-relative:text;mso-width-percent:0;mso-height-percent:0;mso-width-relative:margin;mso-height-relative:margin;v-text-anchor:top" o:gfxdata="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" filled="f" stroked="f">
                     <v:textbox>
                       <w:txbxContent>
                         <w:p>
@@ -608,7 +608,7 @@
             <mc:AlternateContent>
               <mc:Choice Requires="wps">
                 <w:drawing>
-                  <wp:anchor distT="0" distB="0" distL="182880" distR="182880" simplePos="0" relativeHeight="251655168" behindDoc="0" locked="0" layoutInCell="1" allowOverlap="1" wp14:anchorId="7D2A0A96" wp14:editId="50E51EF1">
+                  <wp:anchor distT="0" distB="0" distL="182880" distR="182880" simplePos="0" relativeHeight="251652096" behindDoc="0" locked="0" layoutInCell="1" allowOverlap="1" wp14:anchorId="7D2A0A96" wp14:editId="50E51EF1">
                     <wp:simplePos x="0" y="0"/>
                     <wp:positionH relativeFrom="margin">
                       <wp:posOffset>681990</wp:posOffset>
@@ -752,7 +752,7 @@
               </mc:Choice>
               <mc:Fallback>
                 <w:pict>
-                  <v:shape w14:anchorId="7D2A0A96" id="Text Box 131" o:spid="_x0000_s1028" type="#_x0000_t202" style="position:absolute;margin-left:53.7pt;margin-top:319.75pt;width:369pt;height:529.2pt;z-index:251655168;visibility:visible;mso-wrap-style:square;mso-width-percent:790;mso-height-percent:350;mso-wrap-distance-left:14.4pt;mso-wrap-distance-top:0;mso-wrap-distance-right:14.4pt;mso-wrap-distance-bottom:0;mso-position-horizontal:absolute;mso-position-horizontal-relative:margin;mso-position-vertical:absolute;mso-position-vertical-relative:page;mso-width-percent:790;mso-height-percent:350;mso-width-relative:margin;mso-height-relative:page;v-text-anchor:top" o:gfxdata="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" filled="f" stroked="f" strokeweight=".5pt">
+                  <v:shape w14:anchorId="7D2A0A96" id="Text Box 131" o:spid="_x0000_s1028" type="#_x0000_t202" style="position:absolute;margin-left:53.7pt;margin-top:319.75pt;width:369pt;height:529.2pt;z-index:251652096;visibility:visible;mso-wrap-style:square;mso-width-percent:790;mso-height-percent:350;mso-wrap-distance-left:14.4pt;mso-wrap-distance-top:0;mso-wrap-distance-right:14.4pt;mso-wrap-distance-bottom:0;mso-position-horizontal:absolute;mso-position-horizontal-relative:margin;mso-position-vertical:absolute;mso-position-vertical-relative:page;mso-width-percent:790;mso-height-percent:350;mso-width-relative:margin;mso-height-relative:page;v-text-anchor:top" o:gfxdata="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" filled="f" stroked="f" strokeweight=".5pt">
                     <v:textbox style="mso-fit-shape-to-text:t" inset="0,0,0,0">
                       <w:txbxContent>
                         <w:p>
@@ -844,7 +844,7 @@
               <w:lang w:eastAsia="en-US"/>
             </w:rPr>
             <w:drawing>
-              <wp:anchor distT="0" distB="0" distL="114300" distR="114300" simplePos="0" relativeHeight="251656192" behindDoc="0" locked="0" layoutInCell="1" allowOverlap="1" wp14:anchorId="00E0E689" wp14:editId="4EF8C739">
+              <wp:anchor distT="0" distB="0" distL="114300" distR="114300" simplePos="0" relativeHeight="251653120" behindDoc="0" locked="0" layoutInCell="1" allowOverlap="1" wp14:anchorId="00E0E689" wp14:editId="4EF8C739">
                 <wp:simplePos x="0" y="0"/>
                 <wp:positionH relativeFrom="column">
                   <wp:posOffset>460375</wp:posOffset>
@@ -2714,7 +2714,7 @@
         <mc:AlternateContent>
           <mc:Choice Requires="wpg">
             <w:drawing>
-              <wp:anchor distT="0" distB="0" distL="114300" distR="114300" simplePos="0" relativeHeight="251665408" behindDoc="0" locked="0" layoutInCell="1" allowOverlap="1" wp14:anchorId="3EA7564F" wp14:editId="34A6E8C5">
+              <wp:anchor distT="0" distB="0" distL="114300" distR="114300" simplePos="0" relativeHeight="251662336" behindDoc="0" locked="0" layoutInCell="1" allowOverlap="1" wp14:anchorId="3EA7564F" wp14:editId="34A6E8C5">
                 <wp:simplePos x="0" y="0"/>
                 <wp:positionH relativeFrom="column">
                   <wp:posOffset>86677</wp:posOffset>
@@ -2840,7 +2840,7 @@
           </mc:Choice>
           <mc:Fallback>
             <w:pict>
-              <v:group w14:anchorId="3EA7564F" id="Group 9" o:spid="_x0000_s1029" style="position:absolute;margin-left:6.8pt;margin-top:1.6pt;width:416.05pt;height:645.05pt;z-index:251665408" coordsize="52838,81924" o:gfxdata="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">
+              <v:group w14:anchorId="3EA7564F" id="Group 9" o:spid="_x0000_s1029" style="position:absolute;margin-left:6.8pt;margin-top:1.6pt;width:416.05pt;height:645.05pt;z-index:251662336" coordsize="52838,81924" o:gfxdata="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">
                 <v:shapetype id="_x0000_t75" coordsize="21600,21600" o:spt="75" o:preferrelative="t" path="m@4@5l@4@11@9@11@9@5xe" filled="f" stroked="f">
                   <v:stroke joinstyle="miter"/>
                   <v:formulas>
@@ -2924,7 +2924,7 @@
         <mc:AlternateContent>
           <mc:Choice Requires="wpg">
             <w:drawing>
-              <wp:anchor distT="0" distB="0" distL="114300" distR="114300" simplePos="0" relativeHeight="251669504" behindDoc="0" locked="0" layoutInCell="1" allowOverlap="1" wp14:anchorId="023C9FC4" wp14:editId="6AC9DFA4">
+              <wp:anchor distT="0" distB="0" distL="114300" distR="114300" simplePos="0" relativeHeight="251666432" behindDoc="0" locked="0" layoutInCell="1" allowOverlap="1" wp14:anchorId="023C9FC4" wp14:editId="6AC9DFA4">
                 <wp:simplePos x="0" y="0"/>
                 <wp:positionH relativeFrom="column">
                   <wp:posOffset>-47625</wp:posOffset>
@@ -3053,7 +3053,7 @@
           </mc:Choice>
           <mc:Fallback>
             <w:pict>
-              <v:group w14:anchorId="023C9FC4" id="Group 12" o:spid="_x0000_s1032" style="position:absolute;margin-left:-3.75pt;margin-top:.85pt;width:478.1pt;height:642.05pt;z-index:251669504" coordsize="60718,81540" o:gfxdata="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">
+              <v:group w14:anchorId="023C9FC4" id="Group 12" o:spid="_x0000_s1032" style="position:absolute;margin-left:-3.75pt;margin-top:.85pt;width:478.1pt;height:642.05pt;z-index:251666432" coordsize="60718,81540" o:gfxdata="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">
                 <v:shape id="Picture 10" o:spid="_x0000_s1033" type="#_x0000_t75" style="position:absolute;left:-8668;top:8674;width:78060;height:60712;rotation:90;visibility:visible;mso-wrap-style:square" o:gfxdata="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">
                   <v:imagedata r:id="rId24" o:title=""/>
                   <v:path arrowok="t"/>
@@ -4779,8 +4779,6 @@
       <w:r>
         <w:t xml:space="preserve"> This is the list that will be output to the user. </w:t>
       </w:r>
-      <w:bookmarkStart w:id="0" w:name="_GoBack"/>
-      <w:bookmarkEnd w:id="0"/>
     </w:p>
     <w:p>
       <w:pPr>
@@ -4873,6 +4871,9 @@
       <w:r>
         <w:t xml:space="preserve"> </w:t>
       </w:r>
+      <w:r>
+        <w:t>To test the Parent Table</w:t>
+      </w:r>
     </w:p>
     <w:p>
       <w:pPr>
@@ -4882,6 +4883,9 @@
       <w:r>
         <w:t>Required Test Inputs:</w:t>
       </w:r>
+      <w:r>
+        <w:t xml:space="preserve"> Parent table and CPP Unit test case for Parent Table. An example is shown in figure 5 below.</w:t>
+      </w:r>
     </w:p>
     <w:p>
       <w:pPr>
@@ -4889,7 +4893,208 @@
         <w:ind w:left="1080"/>
       </w:pPr>
       <w:r>
-        <w:t>Expected Test Results:</w:t>
+        <w:rPr>
+          <w:noProof/>
+          <w:lang w:eastAsia="en-US"/>
+        </w:rPr>
+        <w:lastRenderedPageBreak/>
+        <w:drawing>
+          <wp:anchor distT="0" distB="0" distL="114300" distR="114300" simplePos="0" relativeHeight="251670528" behindDoc="0" locked="0" layoutInCell="1" allowOverlap="1" wp14:anchorId="2401E6B0" wp14:editId="77FBA335">
+            <wp:simplePos x="0" y="0"/>
+            <wp:positionH relativeFrom="column">
+              <wp:posOffset>57150</wp:posOffset>
+            </wp:positionH>
+            <wp:positionV relativeFrom="paragraph">
+              <wp:posOffset>0</wp:posOffset>
+            </wp:positionV>
+            <wp:extent cx="6257925" cy="3995420"/>
+            <wp:effectExtent l="0" t="0" r="9525" b="5080"/>
+            <wp:wrapSquare wrapText="bothSides"/>
+            <wp:docPr id="13" name="Picture 13" descr="https://fbcdn-sphotos-h-a.akamaihd.net/hphotos-ak-xpa1/v/t34.0-12/10637856_10152694432098151_1590056630_n.jpg?oh=4493f6d9cdb7bf28d69a1bf3dccf50e3&amp;oe=54102E7A&amp;__gda__=1410348695_595e3babdf96594fc24e41742bda7c65"/>
+            <wp:cNvGraphicFramePr>
+              <a:graphicFrameLocks xmlns:a="http://schemas.openxmlformats.org/drawingml/2006/main" noChangeAspect="1"/>
+            </wp:cNvGraphicFramePr>
+            <a:graphic xmlns:a="http://schemas.openxmlformats.org/drawingml/2006/main">
+              <a:graphicData uri="http://schemas.openxmlformats.org/drawingml/2006/picture">
+                <pic:pic xmlns:pic="http://schemas.openxmlformats.org/drawingml/2006/picture">
+                  <pic:nvPicPr>
+                    <pic:cNvPr id="0" name="Picture 1" descr="https://fbcdn-sphotos-h-a.akamaihd.net/hphotos-ak-xpa1/v/t34.0-12/10637856_10152694432098151_1590056630_n.jpg?oh=4493f6d9cdb7bf28d69a1bf3dccf50e3&amp;oe=54102E7A&amp;__gda__=1410348695_595e3babdf96594fc24e41742bda7c65"/>
+                    <pic:cNvPicPr>
+                      <a:picLocks noChangeAspect="1" noChangeArrowheads="1"/>
+                    </pic:cNvPicPr>
+                  </pic:nvPicPr>
+                  <pic:blipFill>
+                    <a:blip r:embed="rId27">
+                      <a:extLst>
+                        <a:ext uri="{28A0092B-C50C-407E-A947-70E740481C1C}">
+                          <a14:useLocalDpi xmlns:a14="http://schemas.microsoft.com/office/drawing/2010/main" val="0"/>
+                        </a:ext>
+                      </a:extLst>
+                    </a:blip>
+                    <a:srcRect/>
+                    <a:stretch>
+                      <a:fillRect/>
+                    </a:stretch>
+                  </pic:blipFill>
+                  <pic:spPr bwMode="auto">
+                    <a:xfrm>
+                      <a:off x="0" y="0"/>
+                      <a:ext cx="6257925" cy="3995420"/>
+                    </a:xfrm>
+                    <a:prstGeom prst="rect">
+                      <a:avLst/>
+                    </a:prstGeom>
+                    <a:noFill/>
+                    <a:ln>
+                      <a:noFill/>
+                    </a:ln>
+                  </pic:spPr>
+                </pic:pic>
+              </a:graphicData>
+            </a:graphic>
+            <wp14:sizeRelH relativeFrom="margin">
+              <wp14:pctWidth>0</wp14:pctWidth>
+            </wp14:sizeRelH>
+            <wp14:sizeRelV relativeFrom="margin">
+              <wp14:pctHeight>0</wp14:pctHeight>
+            </wp14:sizeRelV>
+          </wp:anchor>
+        </w:drawing>
+      </w:r>
+      <w:r>
+        <w:rPr>
+          <w:noProof/>
+        </w:rPr>
+        <mc:AlternateContent>
+          <mc:Choice Requires="wps">
+            <w:drawing>
+              <wp:anchor distT="0" distB="0" distL="114300" distR="114300" simplePos="0" relativeHeight="251672576" behindDoc="0" locked="0" layoutInCell="1" allowOverlap="1" wp14:anchorId="409715EF" wp14:editId="7F314B96">
+                <wp:simplePos x="0" y="0"/>
+                <wp:positionH relativeFrom="column">
+                  <wp:posOffset>57150</wp:posOffset>
+                </wp:positionH>
+                <wp:positionV relativeFrom="paragraph">
+                  <wp:posOffset>3851910</wp:posOffset>
+                </wp:positionV>
+                <wp:extent cx="5943600" cy="635"/>
+                <wp:effectExtent l="0" t="0" r="0" b="0"/>
+                <wp:wrapSquare wrapText="bothSides"/>
+                <wp:docPr id="14" name="Text Box 14"/>
+                <wp:cNvGraphicFramePr/>
+                <a:graphic xmlns:a="http://schemas.openxmlformats.org/drawingml/2006/main">
+                  <a:graphicData uri="http://schemas.microsoft.com/office/word/2010/wordprocessingShape">
+                    <wps:wsp>
+                      <wps:cNvSpPr txBox="1"/>
+                      <wps:spPr>
+                        <a:xfrm>
+                          <a:off x="0" y="0"/>
+                          <a:ext cx="5943600" cy="635"/>
+                        </a:xfrm>
+                        <a:prstGeom prst="rect">
+                          <a:avLst/>
+                        </a:prstGeom>
+                        <a:solidFill>
+                          <a:prstClr val="white"/>
+                        </a:solidFill>
+                        <a:ln>
+                          <a:noFill/>
+                        </a:ln>
+                        <a:effectLst/>
+                      </wps:spPr>
+                      <wps:txbx>
+                        <w:txbxContent>
+                          <w:p>
+                            <w:pPr>
+                              <w:pStyle w:val="Caption"/>
+                              <w:rPr>
+                                <w:noProof/>
+                                <w:szCs w:val="21"/>
+                              </w:rPr>
+                            </w:pPr>
+                            <w:r>
+                              <w:t xml:space="preserve">Figure </w:t>
+                            </w:r>
+                            <w:r>
+                              <w:fldChar w:fldCharType="begin"/>
+                            </w:r>
+                            <w:r>
+                              <w:instrText xml:space="preserve"> SEQ Figure \* ARABIC </w:instrText>
+                            </w:r>
+                            <w:r>
+                              <w:fldChar w:fldCharType="separate"/>
+                            </w:r>
+                            <w:r>
+                              <w:rPr>
+                                <w:noProof/>
+                              </w:rPr>
+                              <w:t>5</w:t>
+                            </w:r>
+                            <w:r>
+                              <w:fldChar w:fldCharType="end"/>
+                            </w:r>
+                            <w:r>
+                              <w:t>: Parent Table Unit Test</w:t>
+                            </w:r>
+                          </w:p>
+                        </w:txbxContent>
+                      </wps:txbx>
+                      <wps:bodyPr rot="0" spcFirstLastPara="0" vertOverflow="overflow" horzOverflow="overflow" vert="horz" wrap="square" lIns="0" tIns="0" rIns="0" bIns="0" numCol="1" spcCol="0" rtlCol="0" fromWordArt="0" anchor="t" anchorCtr="0" forceAA="0" compatLnSpc="1">
+                        <a:prstTxWarp prst="textNoShape">
+                          <a:avLst/>
+                        </a:prstTxWarp>
+                        <a:spAutoFit/>
+                      </wps:bodyPr>
+                    </wps:wsp>
+                  </a:graphicData>
+                </a:graphic>
+              </wp:anchor>
+            </w:drawing>
+          </mc:Choice>
+          <mc:Fallback>
+            <w:pict>
+              <v:shape w14:anchorId="409715EF" id="Text Box 14" o:spid="_x0000_s1035" type="#_x0000_t202" style="position:absolute;left:0;text-align:left;margin-left:4.5pt;margin-top:303.3pt;width:468pt;height:.05pt;z-index:251672576;visibility:visible;mso-wrap-style:square;mso-wrap-distance-left:9pt;mso-wrap-distance-top:0;mso-wrap-distance-right:9pt;mso-wrap-distance-bottom:0;mso-position-horizontal:absolute;mso-position-horizontal-relative:text;mso-position-vertical:absolute;mso-position-vertical-relative:text;v-text-anchor:top" o:gfxdata="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" stroked="f">
+                <v:textbox style="mso-fit-shape-to-text:t" inset="0,0,0,0">
+                  <w:txbxContent>
+                    <w:p>
+                      <w:pPr>
+                        <w:pStyle w:val="Caption"/>
+                        <w:rPr>
+                          <w:noProof/>
+                          <w:szCs w:val="21"/>
+                        </w:rPr>
+                      </w:pPr>
+                      <w:r>
+                        <w:t xml:space="preserve">Figure </w:t>
+                      </w:r>
+                      <w:r>
+                        <w:fldChar w:fldCharType="begin"/>
+                      </w:r>
+                      <w:r>
+                        <w:instrText xml:space="preserve"> SEQ Figure \* ARABIC </w:instrText>
+                      </w:r>
+                      <w:r>
+                        <w:fldChar w:fldCharType="separate"/>
+                      </w:r>
+                      <w:r>
+                        <w:rPr>
+                          <w:noProof/>
+                        </w:rPr>
+                        <w:t>5</w:t>
+                      </w:r>
+                      <w:r>
+                        <w:fldChar w:fldCharType="end"/>
+                      </w:r>
+                      <w:r>
+                        <w:t>: Parent Table Unit Test</w:t>
+                      </w:r>
+                    </w:p>
+                  </w:txbxContent>
+                </v:textbox>
+                <w10:wrap type="square"/>
+              </v:shape>
+            </w:pict>
+          </mc:Fallback>
+        </mc:AlternateContent>
       </w:r>
     </w:p>
     <w:p>
@@ -4898,7 +5103,10 @@
         <w:ind w:left="1080"/>
       </w:pPr>
       <w:r>
-        <w:t xml:space="preserve">Other Requirements: </w:t>
+        <w:t>Expected Test Results:</w:t>
+      </w:r>
+      <w:r>
+        <w:t xml:space="preserve"> “OK” This uses the CPP Unit assert, as seen in figure 5 above.</w:t>
       </w:r>
     </w:p>
     <w:p>
@@ -4906,19 +5114,11 @@
         <w:spacing w:line="240" w:lineRule="auto"/>
         <w:ind w:left="1080"/>
       </w:pPr>
-    </w:p>
-    <w:p>
-      <w:pPr>
-        <w:ind w:left="1080"/>
-        <w:rPr>
-          <w:u w:val="single"/>
-        </w:rPr>
-      </w:pPr>
-      <w:r>
-        <w:rPr>
-          <w:u w:val="single"/>
-        </w:rPr>
-        <w:t>Sample 2</w:t>
+      <w:r>
+        <w:t xml:space="preserve">Other Requirements: </w:t>
+      </w:r>
+      <w:r>
+        <w:t>None</w:t>
       </w:r>
     </w:p>
     <w:p>
@@ -4926,12 +5126,19 @@
         <w:spacing w:line="240" w:lineRule="auto"/>
         <w:ind w:left="1080"/>
       </w:pPr>
-      <w:r>
-        <w:lastRenderedPageBreak/>
-        <w:t xml:space="preserve">Test </w:t>
-      </w:r>
-      <w:r>
-        <w:t>Purpose:</w:t>
+    </w:p>
+    <w:p>
+      <w:pPr>
+        <w:ind w:left="1080"/>
+        <w:rPr>
+          <w:u w:val="single"/>
+        </w:rPr>
+      </w:pPr>
+      <w:r>
+        <w:rPr>
+          <w:u w:val="single"/>
+        </w:rPr>
+        <w:t>Sample 2</w:t>
       </w:r>
     </w:p>
     <w:p>
@@ -4940,7 +5147,13 @@
         <w:ind w:left="1080"/>
       </w:pPr>
       <w:r>
-        <w:t>Required Test Inputs:</w:t>
+        <w:t xml:space="preserve">Test </w:t>
+      </w:r>
+      <w:r>
+        <w:t>Purpose:</w:t>
+      </w:r>
+      <w:r>
+        <w:t xml:space="preserve"> Uses Table </w:t>
       </w:r>
     </w:p>
     <w:p>
@@ -4949,7 +5162,25 @@
         <w:ind w:left="1080"/>
       </w:pPr>
       <w:r>
-        <w:t>Expected Test Results:</w:t>
+        <w:t>Required Test Inputs:</w:t>
+      </w:r>
+      <w:r>
+        <w:t xml:space="preserve"> Use Table and </w:t>
+      </w:r>
+      <w:r>
+        <w:t xml:space="preserve">and CPP Unit test case for </w:t>
+      </w:r>
+      <w:r>
+        <w:t>Uses</w:t>
+      </w:r>
+      <w:r>
+        <w:t xml:space="preserve"> Table. An example is shown in figure </w:t>
+      </w:r>
+      <w:r>
+        <w:t>6</w:t>
+      </w:r>
+      <w:r>
+        <w:t xml:space="preserve"> below.</w:t>
       </w:r>
     </w:p>
     <w:p>
@@ -4957,9 +5188,6 @@
         <w:spacing w:line="240" w:lineRule="auto"/>
         <w:ind w:left="1080"/>
       </w:pPr>
-      <w:r>
-        <w:t xml:space="preserve">Other Requirements: </w:t>
-      </w:r>
     </w:p>
     <w:p>
       <w:pPr>
@@ -4969,55 +5197,21 @@
     </w:p>
     <w:p>
       <w:pPr>
-        <w:pStyle w:val="Heading4"/>
-      </w:pPr>
-      <w:r>
-        <w:t>PQL</w:t>
-      </w:r>
-    </w:p>
-    <w:p>
-      <w:pPr>
-        <w:ind w:left="1080"/>
-        <w:rPr>
-          <w:u w:val="single"/>
-        </w:rPr>
-      </w:pPr>
-      <w:r>
-        <w:rPr>
-          <w:u w:val="single"/>
-        </w:rPr>
-        <w:t>Sample 1</w:t>
-      </w:r>
-    </w:p>
-    <w:p>
-      <w:pPr>
         <w:spacing w:line="240" w:lineRule="auto"/>
         <w:ind w:left="1080"/>
       </w:pPr>
-      <w:r>
-        <w:t xml:space="preserve">Test </w:t>
-      </w:r>
-      <w:r>
-        <w:t xml:space="preserve">Purpose: </w:t>
-      </w:r>
     </w:p>
     <w:p>
       <w:pPr>
         <w:spacing w:line="240" w:lineRule="auto"/>
         <w:ind w:left="1080"/>
       </w:pPr>
-      <w:r>
-        <w:t>Required Test Inputs:</w:t>
-      </w:r>
     </w:p>
     <w:p>
       <w:pPr>
         <w:spacing w:line="240" w:lineRule="auto"/>
         <w:ind w:left="1080"/>
       </w:pPr>
-      <w:r>
-        <w:t>Expected Test Results:</w:t>
-      </w:r>
     </w:p>
     <w:p>
       <w:pPr>
@@ -5025,7 +5219,192 @@
         <w:ind w:left="1080"/>
       </w:pPr>
       <w:r>
-        <w:t xml:space="preserve">Other Requirements: </w:t>
+        <w:rPr>
+          <w:noProof/>
+          <w:lang w:eastAsia="en-US"/>
+        </w:rPr>
+        <w:lastRenderedPageBreak/>
+        <mc:AlternateContent>
+          <mc:Choice Requires="wpg">
+            <w:drawing>
+              <wp:anchor distT="0" distB="0" distL="114300" distR="114300" simplePos="0" relativeHeight="251676672" behindDoc="0" locked="0" layoutInCell="1" allowOverlap="1">
+                <wp:simplePos x="0" y="0"/>
+                <wp:positionH relativeFrom="column">
+                  <wp:posOffset>76200</wp:posOffset>
+                </wp:positionH>
+                <wp:positionV relativeFrom="paragraph">
+                  <wp:posOffset>0</wp:posOffset>
+                </wp:positionV>
+                <wp:extent cx="6000750" cy="7105650"/>
+                <wp:effectExtent l="0" t="0" r="0" b="0"/>
+                <wp:wrapNone/>
+                <wp:docPr id="17" name="Group 17"/>
+                <wp:cNvGraphicFramePr/>
+                <a:graphic xmlns:a="http://schemas.openxmlformats.org/drawingml/2006/main">
+                  <a:graphicData uri="http://schemas.microsoft.com/office/word/2010/wordprocessingGroup">
+                    <wpg:wgp>
+                      <wpg:cNvGrpSpPr/>
+                      <wpg:grpSpPr>
+                        <a:xfrm>
+                          <a:off x="0" y="0"/>
+                          <a:ext cx="6000750" cy="7105650"/>
+                          <a:chOff x="0" y="0"/>
+                          <a:chExt cx="6000750" cy="7105650"/>
+                        </a:xfrm>
+                      </wpg:grpSpPr>
+                      <pic:pic xmlns:pic="http://schemas.openxmlformats.org/drawingml/2006/picture">
+                        <pic:nvPicPr>
+                          <pic:cNvPr id="15" name="Picture 15" descr="https://fbcdn-sphotos-h-a.akamaihd.net/hphotos-ak-xfa1/v/t34.0-12/10668458_10152694432083151_1673676256_n.jpg?oh=886c991b2e69ad131adddf9cf34b21f5&amp;oe=540F018A&amp;__gda__=1410267002_bb9297c494a8fcadf95d7bd0444a2714"/>
+                          <pic:cNvPicPr>
+                            <a:picLocks noChangeAspect="1"/>
+                          </pic:cNvPicPr>
+                        </pic:nvPicPr>
+                        <pic:blipFill>
+                          <a:blip r:embed="rId28">
+                            <a:extLst>
+                              <a:ext uri="{28A0092B-C50C-407E-A947-70E740481C1C}">
+                                <a14:useLocalDpi xmlns:a14="http://schemas.microsoft.com/office/drawing/2010/main" val="0"/>
+                              </a:ext>
+                            </a:extLst>
+                          </a:blip>
+                          <a:srcRect/>
+                          <a:stretch>
+                            <a:fillRect/>
+                          </a:stretch>
+                        </pic:blipFill>
+                        <pic:spPr bwMode="auto">
+                          <a:xfrm>
+                            <a:off x="0" y="0"/>
+                            <a:ext cx="5153025" cy="6675755"/>
+                          </a:xfrm>
+                          <a:prstGeom prst="rect">
+                            <a:avLst/>
+                          </a:prstGeom>
+                          <a:noFill/>
+                          <a:ln>
+                            <a:noFill/>
+                          </a:ln>
+                        </pic:spPr>
+                      </pic:pic>
+                      <wps:wsp>
+                        <wps:cNvPr id="16" name="Text Box 16"/>
+                        <wps:cNvSpPr txBox="1"/>
+                        <wps:spPr>
+                          <a:xfrm>
+                            <a:off x="57150" y="6677025"/>
+                            <a:ext cx="5943600" cy="428625"/>
+                          </a:xfrm>
+                          <a:prstGeom prst="rect">
+                            <a:avLst/>
+                          </a:prstGeom>
+                          <a:solidFill>
+                            <a:prstClr val="white"/>
+                          </a:solidFill>
+                          <a:ln>
+                            <a:noFill/>
+                          </a:ln>
+                          <a:effectLst/>
+                        </wps:spPr>
+                        <wps:txbx>
+                          <w:txbxContent>
+                            <w:p>
+                              <w:pPr>
+                                <w:pStyle w:val="Caption"/>
+                                <w:rPr>
+                                  <w:noProof/>
+                                  <w:szCs w:val="21"/>
+                                </w:rPr>
+                              </w:pPr>
+                              <w:r>
+                                <w:t xml:space="preserve">Figure </w:t>
+                              </w:r>
+                              <w:r>
+                                <w:fldChar w:fldCharType="begin"/>
+                              </w:r>
+                              <w:r>
+                                <w:instrText xml:space="preserve"> SEQ Figure \* ARABIC </w:instrText>
+                              </w:r>
+                              <w:r>
+                                <w:fldChar w:fldCharType="separate"/>
+                              </w:r>
+                              <w:r>
+                                <w:rPr>
+                                  <w:noProof/>
+                                </w:rPr>
+                                <w:t>6</w:t>
+                              </w:r>
+                              <w:r>
+                                <w:fldChar w:fldCharType="end"/>
+                              </w:r>
+                              <w:r>
+                                <w:t>: Uses Table Unit Test</w:t>
+                              </w:r>
+                            </w:p>
+                          </w:txbxContent>
+                        </wps:txbx>
+                        <wps:bodyPr rot="0" spcFirstLastPara="0" vertOverflow="overflow" horzOverflow="overflow" vert="horz" wrap="square" lIns="0" tIns="0" rIns="0" bIns="0" numCol="1" spcCol="0" rtlCol="0" fromWordArt="0" anchor="t" anchorCtr="0" forceAA="0" compatLnSpc="1">
+                          <a:prstTxWarp prst="textNoShape">
+                            <a:avLst/>
+                          </a:prstTxWarp>
+                          <a:spAutoFit/>
+                        </wps:bodyPr>
+                      </wps:wsp>
+                    </wpg:wgp>
+                  </a:graphicData>
+                </a:graphic>
+              </wp:anchor>
+            </w:drawing>
+          </mc:Choice>
+          <mc:Fallback>
+            <w:pict>
+              <v:group id="Group 17" o:spid="_x0000_s1036" style="position:absolute;left:0;text-align:left;margin-left:6pt;margin-top:0;width:472.5pt;height:559.5pt;z-index:251676672" coordsize="60007,71056" o:gfxdata="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">
+                <v:shape id="Picture 15" o:spid="_x0000_s1037" type="#_x0000_t75" alt="https://fbcdn-sphotos-h-a.akamaihd.net/hphotos-ak-xfa1/v/t34.0-12/10668458_10152694432083151_1673676256_n.jpg?oh=886c991b2e69ad131adddf9cf34b21f5&amp;oe=540F018A&amp;__gda__=1410267002_bb9297c494a8fcadf95d7bd0444a2714" style="position:absolute;width:51530;height:66757;visibility:visible;mso-wrap-style:square" o:gfxdata="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">
+                  <v:imagedata r:id="rId29" o:title="10668458_10152694432083151_1673676256_n"/>
+                  <v:path arrowok="t"/>
+                </v:shape>
+                <v:shape id="Text Box 16" o:spid="_x0000_s1038" type="#_x0000_t202" style="position:absolute;left:571;top:66770;width:59436;height:4286;visibility:visible;mso-wrap-style:square;v-text-anchor:top" o:gfxdata="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" stroked="f">
+                  <v:textbox style="mso-fit-shape-to-text:t" inset="0,0,0,0">
+                    <w:txbxContent>
+                      <w:p>
+                        <w:pPr>
+                          <w:pStyle w:val="Caption"/>
+                          <w:rPr>
+                            <w:noProof/>
+                            <w:szCs w:val="21"/>
+                          </w:rPr>
+                        </w:pPr>
+                        <w:r>
+                          <w:t xml:space="preserve">Figure </w:t>
+                        </w:r>
+                        <w:r>
+                          <w:fldChar w:fldCharType="begin"/>
+                        </w:r>
+                        <w:r>
+                          <w:instrText xml:space="preserve"> SEQ Figure \* ARABIC </w:instrText>
+                        </w:r>
+                        <w:r>
+                          <w:fldChar w:fldCharType="separate"/>
+                        </w:r>
+                        <w:r>
+                          <w:rPr>
+                            <w:noProof/>
+                          </w:rPr>
+                          <w:t>6</w:t>
+                        </w:r>
+                        <w:r>
+                          <w:fldChar w:fldCharType="end"/>
+                        </w:r>
+                        <w:r>
+                          <w:t>: Uses Table Unit Test</w:t>
+                        </w:r>
+                      </w:p>
+                    </w:txbxContent>
+                  </v:textbox>
+                </v:shape>
+              </v:group>
+            </w:pict>
+          </mc:Fallback>
+        </mc:AlternateContent>
       </w:r>
     </w:p>
     <w:p>
@@ -5036,56 +5415,27 @@
     </w:p>
     <w:p>
       <w:pPr>
-        <w:ind w:left="1080"/>
-        <w:rPr>
-          <w:u w:val="single"/>
-        </w:rPr>
-      </w:pPr>
-      <w:r>
-        <w:rPr>
-          <w:u w:val="single"/>
-        </w:rPr>
-        <w:t>Sample 2</w:t>
-      </w:r>
-    </w:p>
-    <w:p>
-      <w:pPr>
         <w:spacing w:line="240" w:lineRule="auto"/>
         <w:ind w:left="1080"/>
       </w:pPr>
-      <w:r>
-        <w:t xml:space="preserve">Test </w:t>
-      </w:r>
-      <w:r>
-        <w:t>Purpose:</w:t>
-      </w:r>
     </w:p>
     <w:p>
       <w:pPr>
         <w:spacing w:line="240" w:lineRule="auto"/>
         <w:ind w:left="1080"/>
       </w:pPr>
-      <w:r>
-        <w:t>Required Test Inputs:</w:t>
-      </w:r>
     </w:p>
     <w:p>
       <w:pPr>
         <w:spacing w:line="240" w:lineRule="auto"/>
         <w:ind w:left="1080"/>
       </w:pPr>
-      <w:r>
-        <w:t>Expected Test Results:</w:t>
-      </w:r>
     </w:p>
     <w:p>
       <w:pPr>
         <w:spacing w:line="240" w:lineRule="auto"/>
         <w:ind w:left="1080"/>
       </w:pPr>
-      <w:r>
-        <w:t xml:space="preserve">Other Requirements: </w:t>
-      </w:r>
     </w:p>
     <w:p>
       <w:pPr>
@@ -5093,129 +5443,948 @@
         <w:ind w:left="1080"/>
       </w:pPr>
     </w:p>
-    <w:p/>
-    <w:p>
-      <w:pPr>
-        <w:pStyle w:val="Heading3"/>
-      </w:pPr>
-      <w:r>
-        <w:t>Integration Testing</w:t>
-      </w:r>
-    </w:p>
-    <w:p>
-      <w:pPr>
-        <w:pStyle w:val="Heading4"/>
-      </w:pPr>
-      <w:r>
-        <w:t>Parser &amp; PKB</w:t>
-      </w:r>
-    </w:p>
     <w:p>
       <w:pPr>
         <w:spacing w:line="240" w:lineRule="auto"/>
         <w:ind w:left="1080"/>
       </w:pPr>
-      <w:r>
-        <w:t xml:space="preserve">Figures </w:t>
-      </w:r>
-      <w:r>
-        <w:t>5- 7</w:t>
-      </w:r>
-      <w:r>
-        <w:t xml:space="preserve"> show the implementation of the integration testing done using CPP Unit.</w:t>
-      </w:r>
     </w:p>
     <w:p>
       <w:pPr>
         <w:spacing w:line="240" w:lineRule="auto"/>
         <w:ind w:left="1080"/>
       </w:pPr>
-      <w:r>
-        <w:t xml:space="preserve">Test </w:t>
-      </w:r>
-      <w:r>
-        <w:t>Purpose:</w:t>
-      </w:r>
-      <w:r>
-        <w:t xml:space="preserve"> To test the correctness of the interaction between the </w:t>
-      </w:r>
-      <w:r>
-        <w:rPr>
-          <w:i/>
-        </w:rPr>
-        <w:t>Parser</w:t>
-      </w:r>
-      <w:r>
-        <w:t xml:space="preserve"> and </w:t>
-      </w:r>
-      <w:r>
-        <w:rPr>
-          <w:i/>
-        </w:rPr>
-        <w:t>PKB</w:t>
-      </w:r>
-      <w:r>
-        <w:rPr>
-          <w:i/>
-        </w:rPr>
-        <w:t>.</w:t>
-      </w:r>
     </w:p>
     <w:p>
       <w:pPr>
         <w:spacing w:line="240" w:lineRule="auto"/>
         <w:ind w:left="1080"/>
       </w:pPr>
-      <w:r>
-        <w:t>Required Test Inputs:</w:t>
-      </w:r>
-      <w:r>
-        <w:t xml:space="preserve"> </w:t>
-      </w:r>
-      <w:r>
-        <w:rPr>
-          <w:i/>
-        </w:rPr>
-        <w:t>Parser</w:t>
-      </w:r>
-      <w:r>
-        <w:t xml:space="preserve"> and </w:t>
-      </w:r>
-      <w:r>
-        <w:rPr>
-          <w:i/>
-        </w:rPr>
-        <w:t>PKB</w:t>
-      </w:r>
-      <w:r>
-        <w:t xml:space="preserve">. </w:t>
-      </w:r>
     </w:p>
     <w:p>
       <w:pPr>
         <w:spacing w:line="240" w:lineRule="auto"/>
         <w:ind w:left="1080"/>
       </w:pPr>
-      <w:r>
-        <w:t>Expected Test Results:</w:t>
-      </w:r>
-      <w:r>
-        <w:t xml:space="preserve"> Passed all</w:t>
-      </w:r>
     </w:p>
     <w:p>
       <w:pPr>
         <w:spacing w:line="240" w:lineRule="auto"/>
         <w:ind w:left="1080"/>
       </w:pPr>
+    </w:p>
+    <w:p>
+      <w:pPr>
+        <w:spacing w:line="240" w:lineRule="auto"/>
+        <w:ind w:left="1080"/>
+      </w:pPr>
+    </w:p>
+    <w:p>
+      <w:pPr>
+        <w:spacing w:line="240" w:lineRule="auto"/>
+        <w:ind w:left="1080"/>
+      </w:pPr>
+    </w:p>
+    <w:p>
+      <w:pPr>
+        <w:spacing w:line="240" w:lineRule="auto"/>
+        <w:ind w:left="1080"/>
+      </w:pPr>
+    </w:p>
+    <w:p>
+      <w:pPr>
+        <w:spacing w:line="240" w:lineRule="auto"/>
+        <w:ind w:left="1080"/>
+      </w:pPr>
+    </w:p>
+    <w:p>
+      <w:pPr>
+        <w:spacing w:line="240" w:lineRule="auto"/>
+        <w:ind w:left="1080"/>
+      </w:pPr>
+    </w:p>
+    <w:p>
+      <w:pPr>
+        <w:spacing w:line="240" w:lineRule="auto"/>
+        <w:ind w:left="1080"/>
+      </w:pPr>
+    </w:p>
+    <w:p>
+      <w:pPr>
+        <w:spacing w:line="240" w:lineRule="auto"/>
+        <w:ind w:left="1080"/>
+      </w:pPr>
+    </w:p>
+    <w:p>
+      <w:pPr>
+        <w:spacing w:line="240" w:lineRule="auto"/>
+        <w:ind w:left="1080"/>
+      </w:pPr>
+    </w:p>
+    <w:p>
+      <w:pPr>
+        <w:spacing w:line="240" w:lineRule="auto"/>
+        <w:ind w:left="1080"/>
+      </w:pPr>
+    </w:p>
+    <w:p>
+      <w:pPr>
+        <w:spacing w:line="240" w:lineRule="auto"/>
+        <w:ind w:left="1080"/>
+      </w:pPr>
+    </w:p>
+    <w:p>
+      <w:pPr>
+        <w:spacing w:line="240" w:lineRule="auto"/>
+        <w:ind w:left="1080"/>
+      </w:pPr>
+    </w:p>
+    <w:p>
+      <w:pPr>
+        <w:spacing w:line="240" w:lineRule="auto"/>
+        <w:ind w:left="1080"/>
+      </w:pPr>
+      <w:r>
+        <w:t>Expected Test Results:</w:t>
+      </w:r>
+      <w:r>
+        <w:t xml:space="preserve"> </w:t>
+      </w:r>
+      <w:r>
+        <w:t xml:space="preserve">“OK” This uses the CPP Unit assert, as seen in figure </w:t>
+      </w:r>
+      <w:r>
+        <w:t>6</w:t>
+      </w:r>
+      <w:r>
+        <w:t xml:space="preserve"> above.</w:t>
+      </w:r>
+    </w:p>
+    <w:p>
+      <w:pPr>
+        <w:spacing w:line="240" w:lineRule="auto"/>
+        <w:ind w:left="1080"/>
+      </w:pPr>
+      <w:r>
+        <w:t xml:space="preserve">Other Requirements: </w:t>
+      </w:r>
+      <w:r>
+        <w:t>None</w:t>
+      </w:r>
+    </w:p>
+    <w:p>
+      <w:pPr>
+        <w:spacing w:line="240" w:lineRule="auto"/>
+        <w:ind w:left="1080"/>
+      </w:pPr>
+    </w:p>
+    <w:p>
+      <w:pPr>
+        <w:pStyle w:val="Heading4"/>
+      </w:pPr>
+      <w:r>
+        <w:t>P</w:t>
+      </w:r>
+      <w:r>
+        <w:t>arser</w:t>
+      </w:r>
+    </w:p>
+    <w:p>
+      <w:pPr>
+        <w:spacing w:line="240" w:lineRule="auto"/>
+        <w:ind w:left="1080"/>
+      </w:pPr>
+      <w:r>
+        <w:t xml:space="preserve">Test </w:t>
+      </w:r>
+      <w:r>
+        <w:t xml:space="preserve">Purpose: </w:t>
+      </w:r>
+      <w:r>
+        <w:t>To test the Parser component of the SPA</w:t>
+      </w:r>
+    </w:p>
+    <w:p>
+      <w:pPr>
+        <w:spacing w:line="240" w:lineRule="auto"/>
+        <w:ind w:left="1080"/>
+      </w:pPr>
       <w:r>
         <w:rPr>
           <w:noProof/>
           <w:lang w:eastAsia="en-US"/>
         </w:rPr>
+        <w:drawing>
+          <wp:anchor distT="0" distB="0" distL="114300" distR="114300" simplePos="0" relativeHeight="251677696" behindDoc="0" locked="0" layoutInCell="1" allowOverlap="1" wp14:anchorId="31CFA61D" wp14:editId="062476CA">
+            <wp:simplePos x="0" y="0"/>
+            <wp:positionH relativeFrom="column">
+              <wp:posOffset>200025</wp:posOffset>
+            </wp:positionH>
+            <wp:positionV relativeFrom="paragraph">
+              <wp:posOffset>434975</wp:posOffset>
+            </wp:positionV>
+            <wp:extent cx="4484234" cy="4829175"/>
+            <wp:effectExtent l="0" t="0" r="0" b="0"/>
+            <wp:wrapSquare wrapText="bothSides"/>
+            <wp:docPr id="18" name="Picture 18"/>
+            <wp:cNvGraphicFramePr>
+              <a:graphicFrameLocks xmlns:a="http://schemas.openxmlformats.org/drawingml/2006/main" noChangeAspect="1"/>
+            </wp:cNvGraphicFramePr>
+            <a:graphic xmlns:a="http://schemas.openxmlformats.org/drawingml/2006/main">
+              <a:graphicData uri="http://schemas.openxmlformats.org/drawingml/2006/picture">
+                <pic:pic xmlns:pic="http://schemas.openxmlformats.org/drawingml/2006/picture">
+                  <pic:nvPicPr>
+                    <pic:cNvPr id="0" name="Picture 17"/>
+                    <pic:cNvPicPr>
+                      <a:picLocks noChangeAspect="1" noChangeArrowheads="1"/>
+                    </pic:cNvPicPr>
+                  </pic:nvPicPr>
+                  <pic:blipFill>
+                    <a:blip r:embed="rId30">
+                      <a:extLst>
+                        <a:ext uri="{28A0092B-C50C-407E-A947-70E740481C1C}">
+                          <a14:useLocalDpi xmlns:a14="http://schemas.microsoft.com/office/drawing/2010/main" val="0"/>
+                        </a:ext>
+                      </a:extLst>
+                    </a:blip>
+                    <a:srcRect/>
+                    <a:stretch>
+                      <a:fillRect/>
+                    </a:stretch>
+                  </pic:blipFill>
+                  <pic:spPr bwMode="auto">
+                    <a:xfrm>
+                      <a:off x="0" y="0"/>
+                      <a:ext cx="4484234" cy="4829175"/>
+                    </a:xfrm>
+                    <a:prstGeom prst="rect">
+                      <a:avLst/>
+                    </a:prstGeom>
+                    <a:noFill/>
+                    <a:ln>
+                      <a:noFill/>
+                    </a:ln>
+                  </pic:spPr>
+                </pic:pic>
+              </a:graphicData>
+            </a:graphic>
+          </wp:anchor>
+        </w:drawing>
+      </w:r>
+      <w:r>
+        <w:t>Required Test Inputs:</w:t>
+      </w:r>
+      <w:r>
+        <w:t xml:space="preserve"> Parser </w:t>
+      </w:r>
+      <w:r>
+        <w:t>and CPP Unit test case</w:t>
+      </w:r>
+      <w:r>
+        <w:t xml:space="preserve"> for</w:t>
+      </w:r>
+      <w:r>
+        <w:t xml:space="preserve"> </w:t>
+      </w:r>
+      <w:r>
+        <w:t>Parser</w:t>
+      </w:r>
+      <w:r>
+        <w:t xml:space="preserve">. An example is shown in figure </w:t>
+      </w:r>
+      <w:r>
+        <w:t>7</w:t>
+      </w:r>
+      <w:r>
+        <w:t xml:space="preserve"> below.</w:t>
+      </w:r>
+    </w:p>
+    <w:p>
+      <w:pPr>
+        <w:keepNext/>
+        <w:spacing w:line="240" w:lineRule="auto"/>
+        <w:ind w:left="1080"/>
+      </w:pPr>
+    </w:p>
+    <w:p>
+      <w:pPr>
+        <w:pStyle w:val="Caption"/>
+      </w:pPr>
+    </w:p>
+    <w:p>
+      <w:pPr>
+        <w:pStyle w:val="Caption"/>
+      </w:pPr>
+    </w:p>
+    <w:p>
+      <w:pPr>
+        <w:pStyle w:val="Caption"/>
+      </w:pPr>
+    </w:p>
+    <w:p>
+      <w:pPr>
+        <w:pStyle w:val="Caption"/>
+      </w:pPr>
+    </w:p>
+    <w:p>
+      <w:pPr>
+        <w:pStyle w:val="Caption"/>
+      </w:pPr>
+    </w:p>
+    <w:p>
+      <w:pPr>
+        <w:pStyle w:val="Caption"/>
+      </w:pPr>
+    </w:p>
+    <w:p>
+      <w:pPr>
+        <w:pStyle w:val="Caption"/>
+      </w:pPr>
+    </w:p>
+    <w:p>
+      <w:pPr>
+        <w:pStyle w:val="Caption"/>
+      </w:pPr>
+    </w:p>
+    <w:p>
+      <w:pPr>
+        <w:pStyle w:val="Caption"/>
+      </w:pPr>
+    </w:p>
+    <w:p>
+      <w:pPr>
+        <w:pStyle w:val="Caption"/>
+      </w:pPr>
+    </w:p>
+    <w:p>
+      <w:pPr>
+        <w:pStyle w:val="Caption"/>
+      </w:pPr>
+    </w:p>
+    <w:p>
+      <w:pPr>
+        <w:pStyle w:val="Caption"/>
+      </w:pPr>
+    </w:p>
+    <w:p>
+      <w:pPr>
+        <w:pStyle w:val="Caption"/>
+      </w:pPr>
+    </w:p>
+    <w:p>
+      <w:pPr>
+        <w:pStyle w:val="Caption"/>
+      </w:pPr>
+    </w:p>
+    <w:p>
+      <w:pPr>
+        <w:pStyle w:val="Caption"/>
+      </w:pPr>
+    </w:p>
+    <w:p>
+      <w:pPr>
+        <w:pStyle w:val="Caption"/>
+      </w:pPr>
+    </w:p>
+    <w:p>
+      <w:pPr>
+        <w:pStyle w:val="Caption"/>
+      </w:pPr>
+    </w:p>
+    <w:p>
+      <w:pPr>
+        <w:pStyle w:val="Caption"/>
+      </w:pPr>
+      <w:r>
+        <w:t xml:space="preserve">Figure </w:t>
+      </w:r>
+      <w:r>
+        <w:fldChar w:fldCharType="begin"/>
+      </w:r>
+      <w:r>
+        <w:instrText xml:space="preserve"> SEQ Figure \* ARABIC </w:instrText>
+      </w:r>
+      <w:r>
+        <w:fldChar w:fldCharType="separate"/>
+      </w:r>
+      <w:r>
+        <w:rPr>
+          <w:noProof/>
+        </w:rPr>
+        <w:t>7</w:t>
+      </w:r>
+      <w:r>
+        <w:fldChar w:fldCharType="end"/>
+      </w:r>
+      <w:r>
+        <w:t>: Excerpt f Parser Test File</w:t>
+      </w:r>
+    </w:p>
+    <w:p>
+      <w:pPr>
+        <w:spacing w:line="240" w:lineRule="auto"/>
+        <w:ind w:left="1080"/>
+      </w:pPr>
+    </w:p>
+    <w:p>
+      <w:pPr>
+        <w:spacing w:line="240" w:lineRule="auto"/>
+        <w:ind w:left="1080"/>
+      </w:pPr>
+    </w:p>
+    <w:p>
+      <w:pPr>
+        <w:spacing w:line="240" w:lineRule="auto"/>
+        <w:ind w:left="1080"/>
+      </w:pPr>
+    </w:p>
+    <w:p>
+      <w:pPr>
+        <w:spacing w:line="240" w:lineRule="auto"/>
+        <w:ind w:left="1080"/>
+      </w:pPr>
+    </w:p>
+    <w:p>
+      <w:pPr>
+        <w:spacing w:line="240" w:lineRule="auto"/>
+        <w:ind w:left="1080"/>
+      </w:pPr>
+      <w:r>
+        <w:rPr>
+          <w:noProof/>
+          <w:lang w:eastAsia="en-US"/>
+        </w:rPr>
         <w:lastRenderedPageBreak/>
+        <mc:AlternateContent>
+          <mc:Choice Requires="wpg">
+            <w:drawing>
+              <wp:anchor distT="0" distB="0" distL="114300" distR="114300" simplePos="0" relativeHeight="251684864" behindDoc="0" locked="0" layoutInCell="1" allowOverlap="1">
+                <wp:simplePos x="0" y="0"/>
+                <wp:positionH relativeFrom="column">
+                  <wp:posOffset>914400</wp:posOffset>
+                </wp:positionH>
+                <wp:positionV relativeFrom="paragraph">
+                  <wp:posOffset>438150</wp:posOffset>
+                </wp:positionV>
+                <wp:extent cx="1614805" cy="7381875"/>
+                <wp:effectExtent l="0" t="0" r="4445" b="9525"/>
+                <wp:wrapSquare wrapText="bothSides"/>
+                <wp:docPr id="23" name="Group 23"/>
+                <wp:cNvGraphicFramePr/>
+                <a:graphic xmlns:a="http://schemas.openxmlformats.org/drawingml/2006/main">
+                  <a:graphicData uri="http://schemas.microsoft.com/office/word/2010/wordprocessingGroup">
+                    <wpg:wgp>
+                      <wpg:cNvGrpSpPr/>
+                      <wpg:grpSpPr>
+                        <a:xfrm>
+                          <a:off x="0" y="0"/>
+                          <a:ext cx="1614805" cy="7381875"/>
+                          <a:chOff x="0" y="0"/>
+                          <a:chExt cx="1614805" cy="7620000"/>
+                        </a:xfrm>
+                      </wpg:grpSpPr>
+                      <wpg:grpSp>
+                        <wpg:cNvPr id="21" name="Group 21"/>
+                        <wpg:cNvGrpSpPr/>
+                        <wpg:grpSpPr>
+                          <a:xfrm>
+                            <a:off x="0" y="0"/>
+                            <a:ext cx="1614805" cy="7134225"/>
+                            <a:chOff x="0" y="0"/>
+                            <a:chExt cx="1614805" cy="7134225"/>
+                          </a:xfrm>
+                        </wpg:grpSpPr>
+                        <pic:pic xmlns:pic="http://schemas.openxmlformats.org/drawingml/2006/picture">
+                          <pic:nvPicPr>
+                            <pic:cNvPr id="19" name="Picture 19"/>
+                            <pic:cNvPicPr>
+                              <a:picLocks noChangeAspect="1"/>
+                            </pic:cNvPicPr>
+                          </pic:nvPicPr>
+                          <pic:blipFill>
+                            <a:blip r:embed="rId31">
+                              <a:extLst>
+                                <a:ext uri="{28A0092B-C50C-407E-A947-70E740481C1C}">
+                                  <a14:useLocalDpi xmlns:a14="http://schemas.microsoft.com/office/drawing/2010/main" val="0"/>
+                                </a:ext>
+                              </a:extLst>
+                            </a:blip>
+                            <a:srcRect/>
+                            <a:stretch>
+                              <a:fillRect/>
+                            </a:stretch>
+                          </pic:blipFill>
+                          <pic:spPr bwMode="auto">
+                            <a:xfrm>
+                              <a:off x="0" y="0"/>
+                              <a:ext cx="1301115" cy="5581650"/>
+                            </a:xfrm>
+                            <a:prstGeom prst="rect">
+                              <a:avLst/>
+                            </a:prstGeom>
+                            <a:noFill/>
+                            <a:ln>
+                              <a:noFill/>
+                            </a:ln>
+                          </pic:spPr>
+                        </pic:pic>
+                        <pic:pic xmlns:pic="http://schemas.openxmlformats.org/drawingml/2006/picture">
+                          <pic:nvPicPr>
+                            <pic:cNvPr id="20" name="Picture 20"/>
+                            <pic:cNvPicPr>
+                              <a:picLocks noChangeAspect="1"/>
+                            </pic:cNvPicPr>
+                          </pic:nvPicPr>
+                          <pic:blipFill>
+                            <a:blip r:embed="rId32">
+                              <a:extLst>
+                                <a:ext uri="{28A0092B-C50C-407E-A947-70E740481C1C}">
+                                  <a14:useLocalDpi xmlns:a14="http://schemas.microsoft.com/office/drawing/2010/main" val="0"/>
+                                </a:ext>
+                              </a:extLst>
+                            </a:blip>
+                            <a:srcRect/>
+                            <a:stretch>
+                              <a:fillRect/>
+                            </a:stretch>
+                          </pic:blipFill>
+                          <pic:spPr bwMode="auto">
+                            <a:xfrm>
+                              <a:off x="0" y="3895725"/>
+                              <a:ext cx="1614805" cy="3238500"/>
+                            </a:xfrm>
+                            <a:prstGeom prst="rect">
+                              <a:avLst/>
+                            </a:prstGeom>
+                            <a:noFill/>
+                            <a:ln>
+                              <a:noFill/>
+                            </a:ln>
+                          </pic:spPr>
+                        </pic:pic>
+                      </wpg:grpSp>
+                      <wps:wsp>
+                        <wps:cNvPr id="22" name="Text Box 22"/>
+                        <wps:cNvSpPr txBox="1"/>
+                        <wps:spPr>
+                          <a:xfrm>
+                            <a:off x="0" y="7191375"/>
+                            <a:ext cx="1614805" cy="428625"/>
+                          </a:xfrm>
+                          <a:prstGeom prst="rect">
+                            <a:avLst/>
+                          </a:prstGeom>
+                          <a:solidFill>
+                            <a:prstClr val="white"/>
+                          </a:solidFill>
+                          <a:ln>
+                            <a:noFill/>
+                          </a:ln>
+                          <a:effectLst/>
+                        </wps:spPr>
+                        <wps:txbx>
+                          <w:txbxContent>
+                            <w:p>
+                              <w:pPr>
+                                <w:pStyle w:val="Caption"/>
+                                <w:rPr>
+                                  <w:noProof/>
+                                  <w:szCs w:val="21"/>
+                                </w:rPr>
+                              </w:pPr>
+                              <w:r>
+                                <w:t xml:space="preserve">Figure </w:t>
+                              </w:r>
+                              <w:r>
+                                <w:fldChar w:fldCharType="begin"/>
+                              </w:r>
+                              <w:r>
+                                <w:instrText xml:space="preserve"> SEQ Figure \* ARABIC </w:instrText>
+                              </w:r>
+                              <w:r>
+                                <w:fldChar w:fldCharType="separate"/>
+                              </w:r>
+                              <w:r>
+                                <w:rPr>
+                                  <w:noProof/>
+                                </w:rPr>
+                                <w:t>8</w:t>
+                              </w:r>
+                              <w:r>
+                                <w:fldChar w:fldCharType="end"/>
+                              </w:r>
+                              <w:r>
+                                <w:t>: Test Results for Unit Testing</w:t>
+                              </w:r>
+                            </w:p>
+                          </w:txbxContent>
+                        </wps:txbx>
+                        <wps:bodyPr rot="0" spcFirstLastPara="0" vertOverflow="overflow" horzOverflow="overflow" vert="horz" wrap="square" lIns="0" tIns="0" rIns="0" bIns="0" numCol="1" spcCol="0" rtlCol="0" fromWordArt="0" anchor="t" anchorCtr="0" forceAA="0" compatLnSpc="1">
+                          <a:prstTxWarp prst="textNoShape">
+                            <a:avLst/>
+                          </a:prstTxWarp>
+                          <a:noAutofit/>
+                        </wps:bodyPr>
+                      </wps:wsp>
+                    </wpg:wgp>
+                  </a:graphicData>
+                </a:graphic>
+                <wp14:sizeRelV relativeFrom="margin">
+                  <wp14:pctHeight>0</wp14:pctHeight>
+                </wp14:sizeRelV>
+              </wp:anchor>
+            </w:drawing>
+          </mc:Choice>
+          <mc:Fallback>
+            <w:pict>
+              <v:group id="Group 23" o:spid="_x0000_s1039" style="position:absolute;left:0;text-align:left;margin-left:1in;margin-top:34.5pt;width:127.15pt;height:581.25pt;z-index:251684864;mso-height-relative:margin" coordsize="16148,76200" o:gfxdata="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">
+                <v:group id="Group 21" o:spid="_x0000_s1040" style="position:absolute;width:16148;height:71342" coordsize="16148,71342" o:gfxdata="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">
+                  <v:shape id="Picture 19" o:spid="_x0000_s1041" type="#_x0000_t75" style="position:absolute;width:13011;height:55816;visibility:visible;mso-wrap-style:square" o:gfxdata="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">
+                    <v:imagedata r:id="rId33" o:title=""/>
+                    <v:path arrowok="t"/>
+                  </v:shape>
+                  <v:shape id="Picture 20" o:spid="_x0000_s1042" type="#_x0000_t75" style="position:absolute;top:38957;width:16148;height:32385;visibility:visible;mso-wrap-style:square" o:gfxdata="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">
+                    <v:imagedata r:id="rId34" o:title=""/>
+                    <v:path arrowok="t"/>
+                  </v:shape>
+                </v:group>
+                <v:shape id="Text Box 22" o:spid="_x0000_s1043" type="#_x0000_t202" style="position:absolute;top:71913;width:16148;height:4287;visibility:visible;mso-wrap-style:square;v-text-anchor:top" o:gfxdata="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" stroked="f">
+                  <v:textbox inset="0,0,0,0">
+                    <w:txbxContent>
+                      <w:p>
+                        <w:pPr>
+                          <w:pStyle w:val="Caption"/>
+                          <w:rPr>
+                            <w:noProof/>
+                            <w:szCs w:val="21"/>
+                          </w:rPr>
+                        </w:pPr>
+                        <w:r>
+                          <w:t xml:space="preserve">Figure </w:t>
+                        </w:r>
+                        <w:r>
+                          <w:fldChar w:fldCharType="begin"/>
+                        </w:r>
+                        <w:r>
+                          <w:instrText xml:space="preserve"> SEQ Figure \* ARABIC </w:instrText>
+                        </w:r>
+                        <w:r>
+                          <w:fldChar w:fldCharType="separate"/>
+                        </w:r>
+                        <w:r>
+                          <w:rPr>
+                            <w:noProof/>
+                          </w:rPr>
+                          <w:t>8</w:t>
+                        </w:r>
+                        <w:r>
+                          <w:fldChar w:fldCharType="end"/>
+                        </w:r>
+                        <w:r>
+                          <w:t>: Test Results for Unit Testing</w:t>
+                        </w:r>
+                      </w:p>
+                    </w:txbxContent>
+                  </v:textbox>
+                </v:shape>
+                <w10:wrap type="square"/>
+              </v:group>
+            </w:pict>
+          </mc:Fallback>
+        </mc:AlternateContent>
+      </w:r>
+      <w:r>
+        <w:t>Expected Test Results:</w:t>
+      </w:r>
+      <w:r>
+        <w:t xml:space="preserve"> As seen in figure 8.</w:t>
+      </w:r>
+      <w:r>
+        <w:t xml:space="preserve"> This uses the CPP Unit assert, as seen in figure </w:t>
+      </w:r>
+      <w:r>
+        <w:t xml:space="preserve">7 </w:t>
+      </w:r>
+      <w:r>
+        <w:t>above</w:t>
+      </w:r>
+      <w:r>
+        <w:t>.</w:t>
+      </w:r>
+    </w:p>
+    <w:p>
+      <w:pPr>
+        <w:spacing w:line="240" w:lineRule="auto"/>
+        <w:ind w:left="1080"/>
+      </w:pPr>
+    </w:p>
+    <w:p>
+      <w:pPr>
+        <w:spacing w:line="240" w:lineRule="auto"/>
+        <w:ind w:left="1080"/>
+      </w:pPr>
+    </w:p>
+    <w:p>
+      <w:pPr>
+        <w:spacing w:line="240" w:lineRule="auto"/>
+        <w:ind w:left="1080"/>
+      </w:pPr>
+    </w:p>
+    <w:p>
+      <w:pPr>
+        <w:spacing w:line="240" w:lineRule="auto"/>
+        <w:ind w:left="1080"/>
+      </w:pPr>
+    </w:p>
+    <w:p>
+      <w:pPr>
+        <w:spacing w:line="240" w:lineRule="auto"/>
+        <w:ind w:left="1080"/>
+      </w:pPr>
+    </w:p>
+    <w:p>
+      <w:pPr>
+        <w:spacing w:line="240" w:lineRule="auto"/>
+        <w:ind w:left="1080"/>
+      </w:pPr>
+    </w:p>
+    <w:p>
+      <w:pPr>
+        <w:spacing w:line="240" w:lineRule="auto"/>
+        <w:ind w:left="1080"/>
+      </w:pPr>
+    </w:p>
+    <w:p>
+      <w:pPr>
+        <w:spacing w:line="240" w:lineRule="auto"/>
+        <w:ind w:left="1080"/>
+      </w:pPr>
+    </w:p>
+    <w:p>
+      <w:pPr>
+        <w:spacing w:line="240" w:lineRule="auto"/>
+        <w:ind w:left="1080"/>
+      </w:pPr>
+    </w:p>
+    <w:p>
+      <w:pPr>
+        <w:spacing w:line="240" w:lineRule="auto"/>
+        <w:ind w:left="1080"/>
+      </w:pPr>
+    </w:p>
+    <w:p>
+      <w:pPr>
+        <w:spacing w:line="240" w:lineRule="auto"/>
+        <w:ind w:left="1080"/>
+      </w:pPr>
+    </w:p>
+    <w:p>
+      <w:pPr>
+        <w:spacing w:line="240" w:lineRule="auto"/>
+        <w:ind w:left="1080"/>
+      </w:pPr>
+    </w:p>
+    <w:p>
+      <w:pPr>
+        <w:spacing w:line="240" w:lineRule="auto"/>
+        <w:ind w:left="1080"/>
+      </w:pPr>
+    </w:p>
+    <w:p>
+      <w:pPr>
+        <w:spacing w:line="240" w:lineRule="auto"/>
+        <w:ind w:left="1080"/>
+      </w:pPr>
+    </w:p>
+    <w:p>
+      <w:pPr>
+        <w:spacing w:line="240" w:lineRule="auto"/>
+        <w:ind w:left="1080"/>
+      </w:pPr>
+    </w:p>
+    <w:p>
+      <w:pPr>
+        <w:spacing w:line="240" w:lineRule="auto"/>
+        <w:ind w:left="1080"/>
+      </w:pPr>
+    </w:p>
+    <w:p>
+      <w:pPr>
+        <w:spacing w:line="240" w:lineRule="auto"/>
+        <w:ind w:left="1080"/>
+      </w:pPr>
+    </w:p>
+    <w:p>
+      <w:pPr>
+        <w:spacing w:line="240" w:lineRule="auto"/>
+        <w:ind w:left="1080"/>
+      </w:pPr>
+    </w:p>
+    <w:p>
+      <w:pPr>
+        <w:spacing w:line="240" w:lineRule="auto"/>
+        <w:ind w:left="1080"/>
+      </w:pPr>
+    </w:p>
+    <w:p>
+      <w:pPr>
+        <w:spacing w:line="240" w:lineRule="auto"/>
+        <w:ind w:left="1080"/>
+      </w:pPr>
+    </w:p>
+    <w:p>
+      <w:pPr>
+        <w:spacing w:line="240" w:lineRule="auto"/>
+        <w:ind w:left="1080"/>
+      </w:pPr>
+    </w:p>
+    <w:p>
+      <w:pPr>
+        <w:spacing w:line="240" w:lineRule="auto"/>
+        <w:ind w:left="1080"/>
+      </w:pPr>
+    </w:p>
+    <w:p>
+      <w:pPr>
+        <w:spacing w:line="240" w:lineRule="auto"/>
+      </w:pPr>
+    </w:p>
+    <w:p>
+      <w:pPr>
+        <w:spacing w:line="240" w:lineRule="auto"/>
+        <w:ind w:firstLine="708"/>
+      </w:pPr>
+      <w:r>
+        <w:t xml:space="preserve">Other Requirements: </w:t>
+      </w:r>
+      <w:r>
+        <w:t>None</w:t>
+      </w:r>
+      <w:bookmarkStart w:id="0" w:name="_GoBack"/>
+      <w:bookmarkEnd w:id="0"/>
+    </w:p>
+    <w:p>
+      <w:pPr>
+        <w:pStyle w:val="Heading3"/>
+      </w:pPr>
+      <w:r>
+        <w:lastRenderedPageBreak/>
+        <w:t>Integration Testing</w:t>
+      </w:r>
+    </w:p>
+    <w:p>
+      <w:pPr>
+        <w:pStyle w:val="Heading4"/>
+      </w:pPr>
+      <w:r>
+        <w:t>Parser &amp; PKB</w:t>
+      </w:r>
+    </w:p>
+    <w:p>
+      <w:pPr>
+        <w:spacing w:line="240" w:lineRule="auto"/>
+        <w:ind w:left="1080"/>
+      </w:pPr>
+      <w:r>
+        <w:t xml:space="preserve">Figures </w:t>
+      </w:r>
+      <w:r>
+        <w:t>5- 7</w:t>
+      </w:r>
+      <w:r>
+        <w:t xml:space="preserve"> show the implementation of the integration testing done using CPP Unit.</w:t>
+      </w:r>
+    </w:p>
+    <w:p>
+      <w:pPr>
+        <w:spacing w:line="240" w:lineRule="auto"/>
+        <w:ind w:left="1080"/>
+      </w:pPr>
+      <w:r>
+        <w:t xml:space="preserve">Test </w:t>
+      </w:r>
+      <w:r>
+        <w:t>Purpose:</w:t>
+      </w:r>
+      <w:r>
+        <w:t xml:space="preserve"> To test the correctness of the interaction between the </w:t>
+      </w:r>
+      <w:r>
+        <w:rPr>
+          <w:i/>
+        </w:rPr>
+        <w:t>Parser</w:t>
+      </w:r>
+      <w:r>
+        <w:t xml:space="preserve"> and </w:t>
+      </w:r>
+      <w:r>
+        <w:rPr>
+          <w:i/>
+        </w:rPr>
+        <w:t>PKB</w:t>
+      </w:r>
+      <w:r>
+        <w:rPr>
+          <w:i/>
+        </w:rPr>
+        <w:t>.</w:t>
+      </w:r>
+    </w:p>
+    <w:p>
+      <w:pPr>
+        <w:spacing w:line="240" w:lineRule="auto"/>
+        <w:ind w:left="1080"/>
+      </w:pPr>
+      <w:r>
+        <w:t>Required Test Inputs:</w:t>
+      </w:r>
+      <w:r>
+        <w:t xml:space="preserve"> </w:t>
+      </w:r>
+      <w:r>
+        <w:rPr>
+          <w:i/>
+        </w:rPr>
+        <w:t>Parser</w:t>
+      </w:r>
+      <w:r>
+        <w:t xml:space="preserve"> and </w:t>
+      </w:r>
+      <w:r>
+        <w:rPr>
+          <w:i/>
+        </w:rPr>
+        <w:t>PKB</w:t>
+      </w:r>
+      <w:r>
+        <w:t xml:space="preserve">. </w:t>
+      </w:r>
+    </w:p>
+    <w:p>
+      <w:pPr>
+        <w:spacing w:line="240" w:lineRule="auto"/>
+        <w:ind w:left="1080"/>
+      </w:pPr>
+      <w:r>
+        <w:t>Expected Test Results:</w:t>
+      </w:r>
+      <w:r>
+        <w:t xml:space="preserve"> Passed all</w:t>
+      </w:r>
+    </w:p>
+    <w:p>
+      <w:pPr>
+        <w:spacing w:line="240" w:lineRule="auto"/>
+        <w:ind w:left="1080"/>
+      </w:pPr>
+      <w:r>
+        <w:rPr>
+          <w:noProof/>
+          <w:lang w:eastAsia="en-US"/>
+        </w:rPr>
         <w:drawing>
-          <wp:anchor distT="0" distB="0" distL="114300" distR="114300" simplePos="0" relativeHeight="251670528" behindDoc="0" locked="0" layoutInCell="1" allowOverlap="1" wp14:anchorId="4E97449C" wp14:editId="1C3004FE">
+          <wp:anchor distT="0" distB="0" distL="114300" distR="114300" simplePos="0" relativeHeight="251667456" behindDoc="0" locked="0" layoutInCell="1" allowOverlap="1" wp14:anchorId="4E97449C" wp14:editId="1C3004FE">
             <wp:simplePos x="0" y="0"/>
             <wp:positionH relativeFrom="column">
               <wp:posOffset>171450</wp:posOffset>
@@ -5240,7 +6409,7 @@
                     </pic:cNvPicPr>
                   </pic:nvPicPr>
                   <pic:blipFill>
-                    <a:blip r:embed="rId27">
+                    <a:blip r:embed="rId35">
                       <a:extLst>
                         <a:ext uri="{28A0092B-C50C-407E-A947-70E740481C1C}">
                           <a14:useLocalDpi xmlns:a14="http://schemas.microsoft.com/office/drawing/2010/main" val="0"/>
@@ -5311,7 +6480,7 @@
         <w:rPr>
           <w:noProof/>
         </w:rPr>
-        <w:t>5</w:t>
+        <w:t>9</w:t>
       </w:r>
       <w:r>
         <w:fldChar w:fldCharType="end"/>
@@ -5340,7 +6509,7 @@
         </w:rPr>
         <w:lastRenderedPageBreak/>
         <w:drawing>
-          <wp:anchor distT="0" distB="0" distL="114300" distR="114300" simplePos="0" relativeHeight="251671552" behindDoc="1" locked="0" layoutInCell="1" allowOverlap="1" wp14:anchorId="7EFA1969" wp14:editId="5BADC3C9">
+          <wp:anchor distT="0" distB="0" distL="114300" distR="114300" simplePos="0" relativeHeight="251668480" behindDoc="1" locked="0" layoutInCell="1" allowOverlap="1" wp14:anchorId="7EFA1969" wp14:editId="5BADC3C9">
             <wp:simplePos x="0" y="0"/>
             <wp:positionH relativeFrom="column">
               <wp:posOffset>9525</wp:posOffset>
@@ -5373,7 +6542,7 @@
                     </pic:cNvPicPr>
                   </pic:nvPicPr>
                   <pic:blipFill>
-                    <a:blip r:embed="rId28">
+                    <a:blip r:embed="rId36">
                       <a:extLst>
                         <a:ext uri="{28A0092B-C50C-407E-A947-70E740481C1C}">
                           <a14:useLocalDpi xmlns:a14="http://schemas.microsoft.com/office/drawing/2010/main" val="0"/>
@@ -5425,7 +6594,7 @@
         <w:rPr>
           <w:noProof/>
         </w:rPr>
-        <w:t>6</w:t>
+        <w:t>10</w:t>
       </w:r>
       <w:r>
         <w:fldChar w:fldCharType="end"/>
@@ -5522,7 +6691,7 @@
         </w:rPr>
         <w:lastRenderedPageBreak/>
         <w:drawing>
-          <wp:anchor distT="0" distB="0" distL="114300" distR="114300" simplePos="0" relativeHeight="251672576" behindDoc="0" locked="0" layoutInCell="1" allowOverlap="1" wp14:anchorId="758C1B73" wp14:editId="1B05FD32">
+          <wp:anchor distT="0" distB="0" distL="114300" distR="114300" simplePos="0" relativeHeight="251669504" behindDoc="0" locked="0" layoutInCell="1" allowOverlap="1" wp14:anchorId="758C1B73" wp14:editId="1B05FD32">
             <wp:simplePos x="0" y="0"/>
             <wp:positionH relativeFrom="column">
               <wp:posOffset>47625</wp:posOffset>
@@ -5547,7 +6716,7 @@
                     </pic:cNvPicPr>
                   </pic:nvPicPr>
                   <pic:blipFill>
-                    <a:blip r:embed="rId29">
+                    <a:blip r:embed="rId37">
                       <a:extLst>
                         <a:ext uri="{28A0092B-C50C-407E-A947-70E740481C1C}">
                           <a14:useLocalDpi xmlns:a14="http://schemas.microsoft.com/office/drawing/2010/main" val="0"/>
@@ -5738,7 +6907,7 @@
         <w:rPr>
           <w:noProof/>
         </w:rPr>
-        <w:t>7</w:t>
+        <w:t>11</w:t>
       </w:r>
       <w:r>
         <w:fldChar w:fldCharType="end"/>
@@ -6991,7 +8160,7 @@
         <w:rPr>
           <w:noProof/>
         </w:rPr>
-        <w:t>8</w:t>
+        <w:t>12</w:t>
       </w:r>
       <w:r>
         <w:fldChar w:fldCharType="end"/>
@@ -10340,7 +11509,7 @@
         <w:rPr>
           <w:noProof/>
         </w:rPr>
-        <w:t>9</w:t>
+        <w:t>13</w:t>
       </w:r>
       <w:r>
         <w:fldChar w:fldCharType="end"/>
@@ -11429,7 +12598,7 @@
         <w:rPr>
           <w:noProof/>
         </w:rPr>
-        <w:t>10</w:t>
+        <w:t>14</w:t>
       </w:r>
       <w:r>
         <w:fldChar w:fldCharType="end"/>
@@ -12928,7 +14097,7 @@
         <w:rPr>
           <w:noProof/>
         </w:rPr>
-        <w:t>11</w:t>
+        <w:t>15</w:t>
       </w:r>
       <w:r>
         <w:fldChar w:fldCharType="end"/>
@@ -16029,7 +17198,7 @@
     </w:tbl>
     <w:p/>
     <w:sectPr>
-      <w:footerReference w:type="default" r:id="rId30"/>
+      <w:footerReference w:type="default" r:id="rId38"/>
       <w:pgSz w:w="12240" w:h="15840"/>
       <w:pgMar w:top="1440" w:right="1440" w:bottom="1440" w:left="1440" w:header="720" w:footer="720" w:gutter="0"/>
       <w:pgNumType w:start="0"/>
@@ -16100,7 +17269,7 @@
           <w:rPr>
             <w:noProof/>
           </w:rPr>
-          <w:t>19</w:t>
+          <w:t>14</w:t>
         </w:r>
         <w:r>
           <w:rPr>
@@ -18920,7 +20089,7 @@
 </file>
 
 <file path=customXml/itemProps3.xml><?xml version="1.0" encoding="utf-8"?>
-<ds:datastoreItem xmlns:ds="http://schemas.openxmlformats.org/officeDocument/2006/customXml" ds:itemID="{EB37F557-E90F-4AA0-9649-359EE8921C36}">
+<ds:datastoreItem xmlns:ds="http://schemas.openxmlformats.org/officeDocument/2006/customXml" ds:itemID="{EEC893C0-FC7B-41C8-981A-3FC2B612BEB4}">
   <ds:schemaRefs>
     <ds:schemaRef ds:uri="http://schemas.openxmlformats.org/officeDocument/2006/bibliography"/>
   </ds:schemaRefs>

</xml_diff>